<commit_message>
UC2 fully dressed opdateret
</commit_message>
<xml_diff>
--- a/02-Requirement/Use cases/Fully dressed/UC2 - Opret kunde.docx
+++ b/02-Requirement/Use cases/Fully dressed/UC2 - Opret kunde.docx
@@ -1,6 +1,6 @@
 
 <file path=word/document.xml><?xml version="1.0" encoding="utf-8"?>
-<w:document xmlns:ve="http://schemas.openxmlformats.org/markup-compatibility/2006" xmlns:o="urn:schemas-microsoft-com:office:office" xmlns:r="http://schemas.openxmlformats.org/officeDocument/2006/relationships" xmlns:m="http://schemas.openxmlformats.org/officeDocument/2006/math" xmlns:v="urn:schemas-microsoft-com:vml" xmlns:wp="http://schemas.openxmlformats.org/drawingml/2006/wordprocessingDrawing" xmlns:w10="urn:schemas-microsoft-com:office:word" xmlns:w="http://schemas.openxmlformats.org/wordprocessingml/2006/main" xmlns:wne="http://schemas.microsoft.com/office/word/2006/wordml">
+<w:document xmlns:wpc="http://schemas.microsoft.com/office/word/2010/wordprocessingCanvas" xmlns:mc="http://schemas.openxmlformats.org/markup-compatibility/2006" xmlns:o="urn:schemas-microsoft-com:office:office" xmlns:r="http://schemas.openxmlformats.org/officeDocument/2006/relationships" xmlns:m="http://schemas.openxmlformats.org/officeDocument/2006/math" xmlns:v="urn:schemas-microsoft-com:vml" xmlns:wp14="http://schemas.microsoft.com/office/word/2010/wordprocessingDrawing" xmlns:wp="http://schemas.openxmlformats.org/drawingml/2006/wordprocessingDrawing" xmlns:w10="urn:schemas-microsoft-com:office:word" xmlns:w="http://schemas.openxmlformats.org/wordprocessingml/2006/main" xmlns:w14="http://schemas.microsoft.com/office/word/2010/wordml" xmlns:w15="http://schemas.microsoft.com/office/word/2012/wordml" xmlns:wpg="http://schemas.microsoft.com/office/word/2010/wordprocessingGroup" xmlns:wpi="http://schemas.microsoft.com/office/word/2010/wordprocessingInk" xmlns:wne="http://schemas.microsoft.com/office/word/2006/wordml" xmlns:wps="http://schemas.microsoft.com/office/word/2010/wordprocessingShape" mc:Ignorable="w14 w15 wp14">
   <w:body>
     <w:p>
       <w:pPr>
@@ -8,30 +8,53 @@
       </w:pPr>
       <w:r>
         <w:rPr>
-          <w:rStyle w:val="Heading2Char"/>
+          <w:rStyle w:val="Overskrift2Tegn"/>
         </w:rPr>
         <w:t>UC</w:t>
       </w:r>
       <w:r>
         <w:rPr>
-          <w:rStyle w:val="Heading2Char"/>
-        </w:rPr>
-        <w:t>7</w:t>
+          <w:rStyle w:val="Overskrift2Tegn"/>
+        </w:rPr>
+        <w:t>2</w:t>
       </w:r>
     </w:p>
     <w:p>
       <w:pPr>
         <w:spacing w:after="0" w:line="240" w:lineRule="auto"/>
-      </w:pPr>
-      <w:r>
-        <w:t>Opret kunde</w:t>
-      </w:r>
+        <w:rPr>
+          <w:lang w:val="en-US"/>
+        </w:rPr>
+      </w:pPr>
+      <w:proofErr w:type="spellStart"/>
+      <w:r>
+        <w:rPr>
+          <w:lang w:val="en-US"/>
+        </w:rPr>
+        <w:t>Opret</w:t>
+      </w:r>
+      <w:proofErr w:type="spellEnd"/>
+      <w:r>
+        <w:rPr>
+          <w:lang w:val="en-US"/>
+        </w:rPr>
+        <w:t xml:space="preserve"> </w:t>
+      </w:r>
+      <w:proofErr w:type="spellStart"/>
+      <w:r>
+        <w:rPr>
+          <w:lang w:val="en-US"/>
+        </w:rPr>
+        <w:t>kunde</w:t>
+      </w:r>
+      <w:proofErr w:type="spellEnd"/>
     </w:p>
     <w:p>
       <w:pPr>
         <w:spacing w:after="0" w:line="240" w:lineRule="auto"/>
         <w:rPr>
-          <w:rStyle w:val="Heading2Char"/>
+          <w:rStyle w:val="Overskrift2Tegn"/>
+          <w:lang w:val="en-US"/>
         </w:rPr>
       </w:pPr>
     </w:p>
@@ -45,29 +68,35 @@
           <w:color w:val="4F81BD" w:themeColor="accent1"/>
           <w:sz w:val="26"/>
           <w:szCs w:val="26"/>
-        </w:rPr>
-      </w:pPr>
-      <w:r>
-        <w:rPr>
-          <w:rStyle w:val="Heading2Char"/>
+          <w:lang w:val="en-US"/>
+        </w:rPr>
+      </w:pPr>
+      <w:r>
+        <w:rPr>
+          <w:rStyle w:val="Overskrift2Tegn"/>
+          <w:lang w:val="en-US"/>
         </w:rPr>
         <w:t>Scope</w:t>
       </w:r>
     </w:p>
     <w:p>
       <w:pPr>
-        <w:pStyle w:val="NoSpacing"/>
-        <w:rPr>
-          <w:rStyle w:val="Heading2Char"/>
+        <w:pStyle w:val="Ingenafstand"/>
+        <w:rPr>
+          <w:rStyle w:val="Overskrift2Tegn"/>
           <w:rFonts w:asciiTheme="minorHAnsi" w:eastAsiaTheme="minorHAnsi" w:hAnsiTheme="minorHAnsi" w:cstheme="minorBidi"/>
           <w:b/>
           <w:bCs/>
           <w:color w:val="auto"/>
           <w:sz w:val="22"/>
           <w:szCs w:val="22"/>
-        </w:rPr>
-      </w:pPr>
-      <w:r>
+          <w:lang w:val="en-US"/>
+        </w:rPr>
+      </w:pPr>
+      <w:r>
+        <w:rPr>
+          <w:lang w:val="en-US"/>
+        </w:rPr>
         <w:t>FFS</w:t>
       </w:r>
     </w:p>
@@ -75,21 +104,29 @@
       <w:pPr>
         <w:spacing w:after="0" w:line="240" w:lineRule="auto"/>
         <w:rPr>
-          <w:rStyle w:val="Heading2Char"/>
+          <w:rStyle w:val="Overskrift2Tegn"/>
+          <w:lang w:val="en-US"/>
         </w:rPr>
       </w:pPr>
     </w:p>
     <w:p>
       <w:pPr>
         <w:spacing w:after="0" w:line="240" w:lineRule="auto"/>
-      </w:pPr>
-      <w:r>
-        <w:rPr>
-          <w:rStyle w:val="Heading2Char"/>
+        <w:rPr>
+          <w:lang w:val="en-US"/>
+        </w:rPr>
+      </w:pPr>
+      <w:r>
+        <w:rPr>
+          <w:rStyle w:val="Overskrift2Tegn"/>
+          <w:lang w:val="en-US"/>
         </w:rPr>
         <w:t>Level</w:t>
       </w:r>
       <w:r>
+        <w:rPr>
+          <w:lang w:val="en-US"/>
+        </w:rPr>
         <w:t xml:space="preserve"> </w:t>
       </w:r>
     </w:p>
@@ -97,7 +134,7 @@
       <w:pPr>
         <w:spacing w:after="0" w:line="240" w:lineRule="auto"/>
         <w:rPr>
-          <w:rStyle w:val="Heading2Char"/>
+          <w:rStyle w:val="Overskrift2Tegn"/>
           <w:rFonts w:asciiTheme="minorHAnsi" w:eastAsiaTheme="minorHAnsi" w:hAnsiTheme="minorHAnsi" w:cstheme="minorBidi"/>
           <w:b/>
           <w:bCs/>
@@ -109,7 +146,7 @@
       </w:pPr>
       <w:r>
         <w:rPr>
-          <w:rStyle w:val="Heading2Char"/>
+          <w:rStyle w:val="Overskrift2Tegn"/>
           <w:rFonts w:asciiTheme="minorHAnsi" w:eastAsiaTheme="minorHAnsi" w:hAnsiTheme="minorHAnsi" w:cstheme="minorBidi"/>
           <w:color w:val="auto"/>
           <w:sz w:val="22"/>
@@ -123,7 +160,7 @@
       <w:pPr>
         <w:spacing w:after="0" w:line="240" w:lineRule="auto"/>
         <w:rPr>
-          <w:rStyle w:val="Heading2Char"/>
+          <w:rStyle w:val="Overskrift2Tegn"/>
           <w:lang w:val="en-US"/>
         </w:rPr>
       </w:pPr>
@@ -137,7 +174,7 @@
       </w:pPr>
       <w:r>
         <w:rPr>
-          <w:rStyle w:val="Heading2Char"/>
+          <w:rStyle w:val="Overskrift2Tegn"/>
           <w:lang w:val="en-US"/>
         </w:rPr>
         <w:t>Primary Actor</w:t>
@@ -152,173 +189,177 @@
     <w:p>
       <w:pPr>
         <w:spacing w:after="0" w:line="240" w:lineRule="auto"/>
-        <w:rPr>
-          <w:lang w:val="en-US"/>
-        </w:rPr>
+      </w:pPr>
+      <w:r>
+        <w:t>Sælger</w:t>
+      </w:r>
+    </w:p>
+    <w:p>
+      <w:pPr>
+        <w:pStyle w:val="Overskrift2"/>
+        <w:spacing w:before="0" w:line="240" w:lineRule="auto"/>
+      </w:pPr>
+    </w:p>
+    <w:p>
+      <w:pPr>
+        <w:pStyle w:val="Overskrift2"/>
+        <w:spacing w:before="0" w:line="240" w:lineRule="auto"/>
       </w:pPr>
       <w:proofErr w:type="spellStart"/>
       <w:r>
-        <w:rPr>
-          <w:lang w:val="en-US"/>
-        </w:rPr>
-        <w:t>Sælger</w:t>
+        <w:t>Stakeholders</w:t>
       </w:r>
       <w:proofErr w:type="spellEnd"/>
-    </w:p>
-    <w:p>
-      <w:pPr>
-        <w:pStyle w:val="Heading2"/>
+      <w:r>
+        <w:t xml:space="preserve"> and </w:t>
+      </w:r>
+      <w:proofErr w:type="spellStart"/>
+      <w:r>
+        <w:t>interests</w:t>
+      </w:r>
+      <w:proofErr w:type="spellEnd"/>
+    </w:p>
+    <w:p>
+      <w:pPr>
+        <w:pStyle w:val="Ingenafstand"/>
+      </w:pPr>
+      <w:r>
+        <w:t>Sælger – har interesse i hurtigt og</w:t>
+      </w:r>
+      <w:r>
+        <w:t xml:space="preserve"> nemt at kunne oprette en kunde</w:t>
+      </w:r>
+    </w:p>
+    <w:p>
+      <w:pPr>
+        <w:pStyle w:val="Ingenafstand"/>
+      </w:pPr>
+      <w:r>
+        <w:t xml:space="preserve">Salgschef – har interesse i at kundes oplysninger bliver oprettet korrekt </w:t>
+      </w:r>
+      <w:r>
+        <w:t xml:space="preserve"> </w:t>
+      </w:r>
+    </w:p>
+    <w:p>
+      <w:pPr>
+        <w:pStyle w:val="Ingenafstand"/>
+      </w:pPr>
+      <w:r>
+        <w:t>Kunde –</w:t>
+      </w:r>
+      <w:r>
+        <w:t xml:space="preserve"> har interesse i at hans oplysninger bliver oprettet korrekt og bliver lagret fortroligt</w:t>
+      </w:r>
+    </w:p>
+    <w:p>
+      <w:pPr>
+        <w:pStyle w:val="Ingenafstand"/>
+      </w:pPr>
+      <w:r>
+        <w:t>Datatilsynet – har interesse i at personfølsomme oplysninger opbevares korrekt</w:t>
+      </w:r>
+    </w:p>
+    <w:p>
+      <w:pPr>
+        <w:pStyle w:val="Ingenafstand"/>
+      </w:pPr>
+    </w:p>
+    <w:p>
+      <w:pPr>
+        <w:pStyle w:val="Overskrift2"/>
         <w:spacing w:before="0" w:line="240" w:lineRule="auto"/>
-        <w:rPr>
-          <w:lang w:val="en-US"/>
-        </w:rPr>
-      </w:pPr>
-    </w:p>
-    <w:p>
-      <w:pPr>
-        <w:pStyle w:val="Heading2"/>
+      </w:pPr>
+      <w:r>
+        <w:t>Preconditions</w:t>
+      </w:r>
+    </w:p>
+    <w:p>
+      <w:r>
+        <w:t>Der er oprettet forbindelse til databasen, og sælger har de relevante oplysninger klar</w:t>
+      </w:r>
+    </w:p>
+    <w:p>
+      <w:pPr>
+        <w:pStyle w:val="Overskrift2"/>
         <w:spacing w:before="0" w:line="240" w:lineRule="auto"/>
-        <w:rPr>
-          <w:lang w:val="en-US"/>
-        </w:rPr>
-      </w:pPr>
-      <w:r>
-        <w:rPr>
-          <w:lang w:val="en-US"/>
-        </w:rPr>
-        <w:t>Stakeholders and interests</w:t>
-      </w:r>
-    </w:p>
-    <w:p>
-      <w:pPr>
-        <w:pStyle w:val="NoSpacing"/>
-      </w:pPr>
-      <w:r>
-        <w:t>Sælger – har interesse i hurtigt og</w:t>
-      </w:r>
-      <w:r>
-        <w:t xml:space="preserve"> nemt at kunne oprette en kunde</w:t>
-      </w:r>
-    </w:p>
-    <w:p>
-      <w:pPr>
-        <w:pStyle w:val="NoSpacing"/>
-      </w:pPr>
-      <w:r>
-        <w:t xml:space="preserve">Salgschef – har interesse i at kundes oplysninger bliver oprettet korrekt </w:t>
-      </w:r>
-      <w:r>
-        <w:t xml:space="preserve"> </w:t>
-      </w:r>
-    </w:p>
-    <w:p>
-      <w:pPr>
-        <w:pStyle w:val="NoSpacing"/>
-      </w:pPr>
-      <w:r>
-        <w:t xml:space="preserve">Kunde – </w:t>
-      </w:r>
-      <w:r>
-        <w:t xml:space="preserve"> har interesse i at hans oplysninger bliver oprettet korrekt og bliver lagret fortroligt</w:t>
-      </w:r>
-    </w:p>
-    <w:p>
-      <w:pPr>
-        <w:pStyle w:val="NoSpacing"/>
-      </w:pPr>
-    </w:p>
-    <w:p>
-      <w:pPr>
-        <w:pStyle w:val="Heading2"/>
+      </w:pPr>
+      <w:r>
+        <w:t xml:space="preserve">Succes </w:t>
+      </w:r>
+      <w:proofErr w:type="spellStart"/>
+      <w:r>
+        <w:t>Guarantee</w:t>
+      </w:r>
+      <w:proofErr w:type="spellEnd"/>
+    </w:p>
+    <w:p>
+      <w:pPr>
+        <w:pStyle w:val="Ingenafstand"/>
+      </w:pPr>
+      <w:r>
+        <w:t>Kunden er blevet oprettet med korrekte oplysninger</w:t>
+      </w:r>
+    </w:p>
+    <w:p>
+      <w:pPr>
+        <w:pStyle w:val="Ingenafstand"/>
+      </w:pPr>
+    </w:p>
+    <w:p>
+      <w:pPr>
+        <w:pStyle w:val="Overskrift2"/>
         <w:spacing w:before="0" w:line="240" w:lineRule="auto"/>
       </w:pPr>
       <w:r>
-        <w:t>Preconditions</w:t>
-      </w:r>
-    </w:p>
-    <w:p>
-      <w:pPr>
-        <w:pStyle w:val="NoSpacing"/>
-      </w:pPr>
-      <w:r>
-        <w:t>En kunde ønsker at blive oprettet</w:t>
-      </w:r>
-    </w:p>
-    <w:p>
-      <w:pPr>
-        <w:pStyle w:val="Heading2"/>
-        <w:spacing w:before="0" w:line="240" w:lineRule="auto"/>
-      </w:pPr>
-      <w:r>
-        <w:t>Succes Guarantee</w:t>
-      </w:r>
-    </w:p>
-    <w:p>
-      <w:pPr>
-        <w:pStyle w:val="NoSpacing"/>
-      </w:pPr>
-      <w:r>
-        <w:t>Kunden er blevet oprettet med korrekte oplysninger</w:t>
-      </w:r>
-    </w:p>
-    <w:p>
-      <w:pPr>
-        <w:pStyle w:val="NoSpacing"/>
-      </w:pPr>
-    </w:p>
-    <w:p>
-      <w:pPr>
-        <w:pStyle w:val="Heading2"/>
-        <w:spacing w:before="0" w:line="240" w:lineRule="auto"/>
-      </w:pPr>
-      <w:r>
         <w:t>Main Succes Scenario</w:t>
       </w:r>
     </w:p>
     <w:p>
       <w:pPr>
-        <w:pStyle w:val="ListParagraph"/>
+        <w:pStyle w:val="Listeafsnit"/>
         <w:numPr>
           <w:ilvl w:val="0"/>
           <w:numId w:val="1"/>
         </w:numPr>
       </w:pPr>
       <w:r>
-        <w:t>En kunde ønsker at blive oprettet i databasen.</w:t>
-      </w:r>
-    </w:p>
-    <w:p>
-      <w:pPr>
-        <w:pStyle w:val="ListParagraph"/>
+        <w:t>Sælger indtaster</w:t>
+      </w:r>
+      <w:r>
+        <w:t xml:space="preserve"> kundens oplysninger i systemet</w:t>
+      </w:r>
+    </w:p>
+    <w:p>
+      <w:pPr>
+        <w:pStyle w:val="Listeafsnit"/>
         <w:numPr>
           <w:ilvl w:val="0"/>
           <w:numId w:val="1"/>
         </w:numPr>
       </w:pPr>
       <w:r>
-        <w:t>Sælger indtaster kundens oplysninger i systemet.</w:t>
-      </w:r>
-    </w:p>
-    <w:p>
-      <w:pPr>
-        <w:pStyle w:val="ListParagraph"/>
+        <w:t>Systemet verificerer oplysningerne</w:t>
+      </w:r>
+    </w:p>
+    <w:p>
+      <w:pPr>
+        <w:pStyle w:val="Listeafsnit"/>
         <w:numPr>
           <w:ilvl w:val="0"/>
           <w:numId w:val="1"/>
         </w:numPr>
       </w:pPr>
       <w:r>
-        <w:t>Systemet gemmer oplysningerne i databasen.</w:t>
-      </w:r>
-    </w:p>
-    <w:p>
-      <w:pPr>
-        <w:ind w:left="360"/>
-      </w:pPr>
-    </w:p>
-    <w:p>
-      <w:pPr>
-        <w:pStyle w:val="Heading2"/>
+        <w:t>Systemet g</w:t>
+      </w:r>
+      <w:r>
+        <w:t>emmer oplysningerne i databasen</w:t>
+      </w:r>
+    </w:p>
+    <w:p>
+      <w:pPr>
+        <w:pStyle w:val="Overskrift2"/>
         <w:spacing w:before="0" w:line="240" w:lineRule="auto"/>
       </w:pPr>
       <w:r>
@@ -331,7 +372,7 @@
         <w:ind w:left="709" w:hanging="709"/>
       </w:pPr>
       <w:r>
-        <w:t>1</w:t>
+        <w:t>2a</w:t>
       </w:r>
       <w:r>
         <w:t xml:space="preserve"> </w:t>
@@ -342,19 +383,25 @@
     </w:p>
     <w:p>
       <w:pPr>
-        <w:pStyle w:val="ListParagraph"/>
+        <w:pStyle w:val="Listeafsnit"/>
         <w:numPr>
           <w:ilvl w:val="0"/>
           <w:numId w:val="2"/>
         </w:numPr>
       </w:pPr>
       <w:r>
-        <w:t xml:space="preserve"> Systemet fortæller sælgeren at kunden allerede er oprettet.</w:t>
-      </w:r>
-    </w:p>
-    <w:p>
-      <w:pPr>
-        <w:pStyle w:val="ListParagraph"/>
+        <w:t xml:space="preserve"> Systemet </w:t>
+      </w:r>
+      <w:r>
+        <w:t xml:space="preserve">oplyser sælger om </w:t>
+      </w:r>
+      <w:r>
+        <w:t>at kunden allerede er oprettet.</w:t>
+      </w:r>
+    </w:p>
+    <w:p>
+      <w:pPr>
+        <w:pStyle w:val="Listeafsnit"/>
         <w:numPr>
           <w:ilvl w:val="0"/>
           <w:numId w:val="2"/>
@@ -364,56 +411,109 @@
         <w:t xml:space="preserve"> </w:t>
       </w:r>
       <w:r>
-        <w:t>Afslut UC</w:t>
-      </w:r>
-    </w:p>
-    <w:p>
+        <w:t>Fortsæt fra pkt. 1</w:t>
+      </w:r>
+    </w:p>
+    <w:p>
+      <w:r>
+        <w:t>2</w:t>
+      </w:r>
+      <w:r>
+        <w:t>b Hvis oplysningerne indeholde forkert tegn</w:t>
+      </w:r>
+    </w:p>
+    <w:p>
+      <w:pPr>
+        <w:pStyle w:val="Listeafsnit"/>
+        <w:numPr>
+          <w:ilvl w:val="0"/>
+          <w:numId w:val="9"/>
+        </w:numPr>
+      </w:pPr>
+      <w:r>
+        <w:t>Systemet oplyser sælger om at en eller flere oplysninger er forkerte</w:t>
+      </w:r>
+    </w:p>
+    <w:p>
+      <w:pPr>
+        <w:pStyle w:val="Listeafsnit"/>
+        <w:numPr>
+          <w:ilvl w:val="0"/>
+          <w:numId w:val="9"/>
+        </w:numPr>
+      </w:pPr>
+      <w:r>
+        <w:t>Fortsæt fra pkt. 1</w:t>
+      </w:r>
+    </w:p>
+    <w:p>
+      <w:r>
+        <w:t>3a Hvis forbindelsen til databasen går tabt</w:t>
+      </w:r>
+    </w:p>
+    <w:p>
+      <w:pPr>
+        <w:pStyle w:val="Listeafsnit"/>
+        <w:numPr>
+          <w:ilvl w:val="0"/>
+          <w:numId w:val="10"/>
+        </w:numPr>
+      </w:pPr>
+      <w:r>
+        <w:t>Systemet viser en fejl</w:t>
+      </w:r>
+    </w:p>
+    <w:p>
+      <w:pPr>
+        <w:pStyle w:val="Listeafsnit"/>
+        <w:numPr>
+          <w:ilvl w:val="0"/>
+          <w:numId w:val="10"/>
+        </w:numPr>
+        <w:rPr>
+          <w:lang w:val="en-US"/>
+        </w:rPr>
+      </w:pPr>
+      <w:proofErr w:type="spellStart"/>
+      <w:r>
+        <w:rPr>
+          <w:lang w:val="en-US"/>
+        </w:rPr>
+        <w:t>Fortsæt</w:t>
+      </w:r>
+      <w:proofErr w:type="spellEnd"/>
+      <w:r>
+        <w:rPr>
+          <w:lang w:val="en-US"/>
+        </w:rPr>
+        <w:t xml:space="preserve"> </w:t>
+      </w:r>
+      <w:proofErr w:type="spellStart"/>
+      <w:r>
+        <w:rPr>
+          <w:lang w:val="en-US"/>
+        </w:rPr>
+        <w:t>fra</w:t>
+      </w:r>
+      <w:proofErr w:type="spellEnd"/>
+      <w:r>
+        <w:rPr>
+          <w:lang w:val="en-US"/>
+        </w:rPr>
+        <w:t xml:space="preserve"> pkt. </w:t>
+      </w:r>
+      <w:r>
+        <w:rPr>
+          <w:lang w:val="en-US"/>
+        </w:rPr>
+        <w:t>1</w:t>
+      </w:r>
       <w:bookmarkStart w:id="0" w:name="_GoBack"/>
       <w:bookmarkEnd w:id="0"/>
-      <w:r>
-        <w:t>2</w:t>
-      </w:r>
-      <w:r>
-        <w:t xml:space="preserve"> Hvis </w:t>
-      </w:r>
-      <w:r>
-        <w:t>sælger indtaster og gemmer forkerte oplysninger</w:t>
-      </w:r>
-      <w:r>
-        <w:t xml:space="preserve"> </w:t>
-      </w:r>
-    </w:p>
-    <w:p>
-      <w:pPr>
-        <w:pStyle w:val="ListParagraph"/>
-        <w:numPr>
-          <w:ilvl w:val="0"/>
-          <w:numId w:val="3"/>
-        </w:numPr>
-      </w:pPr>
-      <w:r>
-        <w:t>Start UC3</w:t>
-      </w:r>
-    </w:p>
-    <w:p>
-      <w:pPr>
-        <w:pStyle w:val="ListParagraph"/>
-        <w:numPr>
-          <w:ilvl w:val="0"/>
-          <w:numId w:val="3"/>
-        </w:numPr>
-      </w:pPr>
-      <w:r>
-        <w:t xml:space="preserve">Forsæt fra hovedscenarie </w:t>
-      </w:r>
-      <w:r>
-        <w:t>pkt. 3</w:t>
-      </w:r>
-    </w:p>
-    <w:p/>
-    <w:p>
-      <w:pPr>
-        <w:pStyle w:val="Heading2"/>
+    </w:p>
+    <w:p>
+      <w:pPr>
+        <w:pStyle w:val="Overskrift2"/>
         <w:spacing w:before="0" w:line="240" w:lineRule="auto"/>
         <w:rPr>
           <w:lang w:val="en-US"/>
@@ -423,37 +523,31 @@
         <w:rPr>
           <w:lang w:val="en-US"/>
         </w:rPr>
+        <w:lastRenderedPageBreak/>
         <w:t>Special Requirements</w:t>
       </w:r>
     </w:p>
     <w:p>
       <w:pPr>
-        <w:rPr>
-          <w:lang w:val="en-US"/>
-        </w:rPr>
-      </w:pPr>
-    </w:p>
-    <w:p>
-      <w:pPr>
-        <w:pStyle w:val="NoSpacing"/>
-      </w:pPr>
-      <w:r>
-        <w:t>Kunde skal have dansk CPR-nummer.</w:t>
-      </w:r>
-    </w:p>
-    <w:p>
-      <w:pPr>
-        <w:pStyle w:val="Heading2"/>
+        <w:pStyle w:val="Overskrift2"/>
         <w:spacing w:before="0" w:line="240" w:lineRule="auto"/>
         <w:rPr>
           <w:lang w:val="en-US"/>
         </w:rPr>
       </w:pPr>
-      <w:r>
-        <w:rPr>
-          <w:lang w:val="en-US"/>
-        </w:rPr>
-        <w:lastRenderedPageBreak/>
+    </w:p>
+    <w:p>
+      <w:pPr>
+        <w:pStyle w:val="Overskrift2"/>
+        <w:spacing w:before="0" w:line="240" w:lineRule="auto"/>
+        <w:rPr>
+          <w:lang w:val="en-US"/>
+        </w:rPr>
+      </w:pPr>
+      <w:r>
+        <w:rPr>
+          <w:lang w:val="en-US"/>
+        </w:rPr>
         <w:t>Technology and Data Variations List</w:t>
       </w:r>
     </w:p>
@@ -472,15 +566,7 @@
     </w:p>
     <w:p>
       <w:pPr>
-        <w:pStyle w:val="NoSpacing"/>
-        <w:rPr>
-          <w:lang w:val="en-US"/>
-        </w:rPr>
-      </w:pPr>
-    </w:p>
-    <w:p>
-      <w:pPr>
-        <w:pStyle w:val="Heading2"/>
+        <w:pStyle w:val="Overskrift2"/>
         <w:spacing w:before="0" w:line="240" w:lineRule="auto"/>
         <w:rPr>
           <w:lang w:val="en-US"/>
@@ -500,13 +586,13 @@
     </w:p>
     <w:p>
       <w:pPr>
-        <w:pStyle w:val="Heading2"/>
+        <w:pStyle w:val="Overskrift2"/>
         <w:spacing w:before="0" w:line="240" w:lineRule="auto"/>
       </w:pPr>
     </w:p>
     <w:p>
       <w:pPr>
-        <w:pStyle w:val="Heading2"/>
+        <w:pStyle w:val="Overskrift2"/>
         <w:spacing w:before="0" w:line="240" w:lineRule="auto"/>
         <w:rPr>
           <w:lang w:val="en-US"/>
@@ -539,8 +625,8 @@
 </file>
 
 <file path=word/numbering.xml><?xml version="1.0" encoding="utf-8"?>
-<w:numbering xmlns:ve="http://schemas.openxmlformats.org/markup-compatibility/2006" xmlns:o="urn:schemas-microsoft-com:office:office" xmlns:r="http://schemas.openxmlformats.org/officeDocument/2006/relationships" xmlns:m="http://schemas.openxmlformats.org/officeDocument/2006/math" xmlns:v="urn:schemas-microsoft-com:vml" xmlns:wp="http://schemas.openxmlformats.org/drawingml/2006/wordprocessingDrawing" xmlns:w10="urn:schemas-microsoft-com:office:word" xmlns:w="http://schemas.openxmlformats.org/wordprocessingml/2006/main" xmlns:wne="http://schemas.microsoft.com/office/word/2006/wordml">
-  <w:abstractNum w:abstractNumId="0">
+<w:numbering xmlns:wpc="http://schemas.microsoft.com/office/word/2010/wordprocessingCanvas" xmlns:mc="http://schemas.openxmlformats.org/markup-compatibility/2006" xmlns:o="urn:schemas-microsoft-com:office:office" xmlns:r="http://schemas.openxmlformats.org/officeDocument/2006/relationships" xmlns:m="http://schemas.openxmlformats.org/officeDocument/2006/math" xmlns:v="urn:schemas-microsoft-com:vml" xmlns:wp14="http://schemas.microsoft.com/office/word/2010/wordprocessingDrawing" xmlns:wp="http://schemas.openxmlformats.org/drawingml/2006/wordprocessingDrawing" xmlns:w10="urn:schemas-microsoft-com:office:word" xmlns:w="http://schemas.openxmlformats.org/wordprocessingml/2006/main" xmlns:w14="http://schemas.microsoft.com/office/word/2010/wordml" xmlns:w15="http://schemas.microsoft.com/office/word/2012/wordml" xmlns:wpg="http://schemas.microsoft.com/office/word/2010/wordprocessingGroup" xmlns:wpi="http://schemas.microsoft.com/office/word/2010/wordprocessingInk" xmlns:wne="http://schemas.microsoft.com/office/word/2006/wordml" xmlns:wps="http://schemas.microsoft.com/office/word/2010/wordprocessingShape" mc:Ignorable="w14 w15 wp14">
+  <w:abstractNum w:abstractNumId="0" w15:restartNumberingAfterBreak="0">
     <w:nsid w:val="04AA154E"/>
     <w:multiLevelType w:val="hybridMultilevel"/>
     <w:tmpl w:val="B1F203DC"/>
@@ -629,7 +715,7 @@
       </w:pPr>
     </w:lvl>
   </w:abstractNum>
-  <w:abstractNum w:abstractNumId="1">
+  <w:abstractNum w:abstractNumId="1" w15:restartNumberingAfterBreak="0">
     <w:nsid w:val="11B32D86"/>
     <w:multiLevelType w:val="hybridMultilevel"/>
     <w:tmpl w:val="A5D0A9B4"/>
@@ -718,7 +804,7 @@
       </w:pPr>
     </w:lvl>
   </w:abstractNum>
-  <w:abstractNum w:abstractNumId="2">
+  <w:abstractNum w:abstractNumId="2" w15:restartNumberingAfterBreak="0">
     <w:nsid w:val="271053BF"/>
     <w:multiLevelType w:val="hybridMultilevel"/>
     <w:tmpl w:val="F56CF870"/>
@@ -807,7 +893,7 @@
       </w:pPr>
     </w:lvl>
   </w:abstractNum>
-  <w:abstractNum w:abstractNumId="3">
+  <w:abstractNum w:abstractNumId="3" w15:restartNumberingAfterBreak="0">
     <w:nsid w:val="43067DA4"/>
     <w:multiLevelType w:val="hybridMultilevel"/>
     <w:tmpl w:val="E7DEF7E8"/>
@@ -896,7 +982,96 @@
       </w:pPr>
     </w:lvl>
   </w:abstractNum>
-  <w:abstractNum w:abstractNumId="4">
+  <w:abstractNum w:abstractNumId="4" w15:restartNumberingAfterBreak="0">
+    <w:nsid w:val="47F54019"/>
+    <w:multiLevelType w:val="hybridMultilevel"/>
+    <w:tmpl w:val="F230CD8C"/>
+    <w:lvl w:ilvl="0" w:tplc="0406000F">
+      <w:start w:val="1"/>
+      <w:numFmt w:val="decimal"/>
+      <w:lvlText w:val="%1."/>
+      <w:lvlJc w:val="left"/>
+      <w:pPr>
+        <w:ind w:left="720" w:hanging="360"/>
+      </w:pPr>
+      <w:rPr>
+        <w:rFonts w:hint="default"/>
+      </w:rPr>
+    </w:lvl>
+    <w:lvl w:ilvl="1" w:tplc="04060019" w:tentative="1">
+      <w:start w:val="1"/>
+      <w:numFmt w:val="lowerLetter"/>
+      <w:lvlText w:val="%2."/>
+      <w:lvlJc w:val="left"/>
+      <w:pPr>
+        <w:ind w:left="1440" w:hanging="360"/>
+      </w:pPr>
+    </w:lvl>
+    <w:lvl w:ilvl="2" w:tplc="0406001B" w:tentative="1">
+      <w:start w:val="1"/>
+      <w:numFmt w:val="lowerRoman"/>
+      <w:lvlText w:val="%3."/>
+      <w:lvlJc w:val="right"/>
+      <w:pPr>
+        <w:ind w:left="2160" w:hanging="180"/>
+      </w:pPr>
+    </w:lvl>
+    <w:lvl w:ilvl="3" w:tplc="0406000F" w:tentative="1">
+      <w:start w:val="1"/>
+      <w:numFmt w:val="decimal"/>
+      <w:lvlText w:val="%4."/>
+      <w:lvlJc w:val="left"/>
+      <w:pPr>
+        <w:ind w:left="2880" w:hanging="360"/>
+      </w:pPr>
+    </w:lvl>
+    <w:lvl w:ilvl="4" w:tplc="04060019" w:tentative="1">
+      <w:start w:val="1"/>
+      <w:numFmt w:val="lowerLetter"/>
+      <w:lvlText w:val="%5."/>
+      <w:lvlJc w:val="left"/>
+      <w:pPr>
+        <w:ind w:left="3600" w:hanging="360"/>
+      </w:pPr>
+    </w:lvl>
+    <w:lvl w:ilvl="5" w:tplc="0406001B" w:tentative="1">
+      <w:start w:val="1"/>
+      <w:numFmt w:val="lowerRoman"/>
+      <w:lvlText w:val="%6."/>
+      <w:lvlJc w:val="right"/>
+      <w:pPr>
+        <w:ind w:left="4320" w:hanging="180"/>
+      </w:pPr>
+    </w:lvl>
+    <w:lvl w:ilvl="6" w:tplc="0406000F" w:tentative="1">
+      <w:start w:val="1"/>
+      <w:numFmt w:val="decimal"/>
+      <w:lvlText w:val="%7."/>
+      <w:lvlJc w:val="left"/>
+      <w:pPr>
+        <w:ind w:left="5040" w:hanging="360"/>
+      </w:pPr>
+    </w:lvl>
+    <w:lvl w:ilvl="7" w:tplc="04060019" w:tentative="1">
+      <w:start w:val="1"/>
+      <w:numFmt w:val="lowerLetter"/>
+      <w:lvlText w:val="%8."/>
+      <w:lvlJc w:val="left"/>
+      <w:pPr>
+        <w:ind w:left="5760" w:hanging="360"/>
+      </w:pPr>
+    </w:lvl>
+    <w:lvl w:ilvl="8" w:tplc="0406001B" w:tentative="1">
+      <w:start w:val="1"/>
+      <w:numFmt w:val="lowerRoman"/>
+      <w:lvlText w:val="%9."/>
+      <w:lvlJc w:val="right"/>
+      <w:pPr>
+        <w:ind w:left="6480" w:hanging="180"/>
+      </w:pPr>
+    </w:lvl>
+  </w:abstractNum>
+  <w:abstractNum w:abstractNumId="5" w15:restartNumberingAfterBreak="0">
     <w:nsid w:val="522400EE"/>
     <w:multiLevelType w:val="hybridMultilevel"/>
     <w:tmpl w:val="4D04092A"/>
@@ -985,7 +1160,7 @@
       </w:pPr>
     </w:lvl>
   </w:abstractNum>
-  <w:abstractNum w:abstractNumId="5">
+  <w:abstractNum w:abstractNumId="6" w15:restartNumberingAfterBreak="0">
     <w:nsid w:val="5C945423"/>
     <w:multiLevelType w:val="hybridMultilevel"/>
     <w:tmpl w:val="48100844"/>
@@ -1074,7 +1249,96 @@
       </w:pPr>
     </w:lvl>
   </w:abstractNum>
-  <w:abstractNum w:abstractNumId="6">
+  <w:abstractNum w:abstractNumId="7" w15:restartNumberingAfterBreak="0">
+    <w:nsid w:val="5D320A90"/>
+    <w:multiLevelType w:val="hybridMultilevel"/>
+    <w:tmpl w:val="028AE50C"/>
+    <w:lvl w:ilvl="0" w:tplc="0406000F">
+      <w:start w:val="1"/>
+      <w:numFmt w:val="decimal"/>
+      <w:lvlText w:val="%1."/>
+      <w:lvlJc w:val="left"/>
+      <w:pPr>
+        <w:ind w:left="720" w:hanging="360"/>
+      </w:pPr>
+      <w:rPr>
+        <w:rFonts w:hint="default"/>
+      </w:rPr>
+    </w:lvl>
+    <w:lvl w:ilvl="1" w:tplc="04060019" w:tentative="1">
+      <w:start w:val="1"/>
+      <w:numFmt w:val="lowerLetter"/>
+      <w:lvlText w:val="%2."/>
+      <w:lvlJc w:val="left"/>
+      <w:pPr>
+        <w:ind w:left="1440" w:hanging="360"/>
+      </w:pPr>
+    </w:lvl>
+    <w:lvl w:ilvl="2" w:tplc="0406001B" w:tentative="1">
+      <w:start w:val="1"/>
+      <w:numFmt w:val="lowerRoman"/>
+      <w:lvlText w:val="%3."/>
+      <w:lvlJc w:val="right"/>
+      <w:pPr>
+        <w:ind w:left="2160" w:hanging="180"/>
+      </w:pPr>
+    </w:lvl>
+    <w:lvl w:ilvl="3" w:tplc="0406000F" w:tentative="1">
+      <w:start w:val="1"/>
+      <w:numFmt w:val="decimal"/>
+      <w:lvlText w:val="%4."/>
+      <w:lvlJc w:val="left"/>
+      <w:pPr>
+        <w:ind w:left="2880" w:hanging="360"/>
+      </w:pPr>
+    </w:lvl>
+    <w:lvl w:ilvl="4" w:tplc="04060019" w:tentative="1">
+      <w:start w:val="1"/>
+      <w:numFmt w:val="lowerLetter"/>
+      <w:lvlText w:val="%5."/>
+      <w:lvlJc w:val="left"/>
+      <w:pPr>
+        <w:ind w:left="3600" w:hanging="360"/>
+      </w:pPr>
+    </w:lvl>
+    <w:lvl w:ilvl="5" w:tplc="0406001B" w:tentative="1">
+      <w:start w:val="1"/>
+      <w:numFmt w:val="lowerRoman"/>
+      <w:lvlText w:val="%6."/>
+      <w:lvlJc w:val="right"/>
+      <w:pPr>
+        <w:ind w:left="4320" w:hanging="180"/>
+      </w:pPr>
+    </w:lvl>
+    <w:lvl w:ilvl="6" w:tplc="0406000F" w:tentative="1">
+      <w:start w:val="1"/>
+      <w:numFmt w:val="decimal"/>
+      <w:lvlText w:val="%7."/>
+      <w:lvlJc w:val="left"/>
+      <w:pPr>
+        <w:ind w:left="5040" w:hanging="360"/>
+      </w:pPr>
+    </w:lvl>
+    <w:lvl w:ilvl="7" w:tplc="04060019" w:tentative="1">
+      <w:start w:val="1"/>
+      <w:numFmt w:val="lowerLetter"/>
+      <w:lvlText w:val="%8."/>
+      <w:lvlJc w:val="left"/>
+      <w:pPr>
+        <w:ind w:left="5760" w:hanging="360"/>
+      </w:pPr>
+    </w:lvl>
+    <w:lvl w:ilvl="8" w:tplc="0406001B" w:tentative="1">
+      <w:start w:val="1"/>
+      <w:numFmt w:val="lowerRoman"/>
+      <w:lvlText w:val="%9."/>
+      <w:lvlJc w:val="right"/>
+      <w:pPr>
+        <w:ind w:left="6480" w:hanging="180"/>
+      </w:pPr>
+    </w:lvl>
+  </w:abstractNum>
+  <w:abstractNum w:abstractNumId="8" w15:restartNumberingAfterBreak="0">
     <w:nsid w:val="5D9E525E"/>
     <w:multiLevelType w:val="hybridMultilevel"/>
     <w:tmpl w:val="139494CE"/>
@@ -1163,7 +1427,7 @@
       </w:pPr>
     </w:lvl>
   </w:abstractNum>
-  <w:abstractNum w:abstractNumId="7">
+  <w:abstractNum w:abstractNumId="9" w15:restartNumberingAfterBreak="0">
     <w:nsid w:val="71DF4F13"/>
     <w:multiLevelType w:val="hybridMultilevel"/>
     <w:tmpl w:val="5F965A52"/>
@@ -1253,13 +1517,13 @@
     </w:lvl>
   </w:abstractNum>
   <w:num w:numId="1">
-    <w:abstractNumId w:val="5"/>
+    <w:abstractNumId w:val="6"/>
   </w:num>
   <w:num w:numId="2">
     <w:abstractNumId w:val="1"/>
   </w:num>
   <w:num w:numId="3">
-    <w:abstractNumId w:val="7"/>
+    <w:abstractNumId w:val="9"/>
   </w:num>
   <w:num w:numId="4">
     <w:abstractNumId w:val="2"/>
@@ -1268,19 +1532,25 @@
     <w:abstractNumId w:val="3"/>
   </w:num>
   <w:num w:numId="6">
-    <w:abstractNumId w:val="6"/>
+    <w:abstractNumId w:val="8"/>
   </w:num>
   <w:num w:numId="7">
     <w:abstractNumId w:val="0"/>
   </w:num>
   <w:num w:numId="8">
+    <w:abstractNumId w:val="5"/>
+  </w:num>
+  <w:num w:numId="9">
     <w:abstractNumId w:val="4"/>
+  </w:num>
+  <w:num w:numId="10">
+    <w:abstractNumId w:val="7"/>
   </w:num>
 </w:numbering>
 </file>
 
 <file path=word/styles.xml><?xml version="1.0" encoding="utf-8"?>
-<w:styles xmlns:r="http://schemas.openxmlformats.org/officeDocument/2006/relationships" xmlns:w="http://schemas.openxmlformats.org/wordprocessingml/2006/main">
+<w:styles xmlns:mc="http://schemas.openxmlformats.org/markup-compatibility/2006" xmlns:r="http://schemas.openxmlformats.org/officeDocument/2006/relationships" xmlns:w="http://schemas.openxmlformats.org/wordprocessingml/2006/main" xmlns:w14="http://schemas.microsoft.com/office/word/2010/wordml" xmlns:w15="http://schemas.microsoft.com/office/word/2012/wordml" mc:Ignorable="w14 w15">
   <w:docDefaults>
     <w:rPrDefault>
       <w:rPr>
@@ -1296,144 +1566,378 @@
       </w:pPr>
     </w:pPrDefault>
   </w:docDefaults>
-  <w:latentStyles w:defLockedState="0" w:defUIPriority="99" w:defSemiHidden="1" w:defUnhideWhenUsed="1" w:defQFormat="0" w:count="267">
-    <w:lsdException w:name="Normal" w:semiHidden="0" w:uiPriority="0" w:unhideWhenUsed="0" w:qFormat="1"/>
-    <w:lsdException w:name="heading 1" w:semiHidden="0" w:uiPriority="9" w:unhideWhenUsed="0" w:qFormat="1"/>
-    <w:lsdException w:name="heading 2" w:uiPriority="9" w:qFormat="1"/>
-    <w:lsdException w:name="heading 3" w:uiPriority="9" w:qFormat="1"/>
-    <w:lsdException w:name="heading 4" w:uiPriority="9" w:qFormat="1"/>
-    <w:lsdException w:name="heading 5" w:uiPriority="9" w:qFormat="1"/>
-    <w:lsdException w:name="heading 6" w:uiPriority="9" w:qFormat="1"/>
-    <w:lsdException w:name="heading 7" w:uiPriority="9" w:qFormat="1"/>
-    <w:lsdException w:name="heading 8" w:uiPriority="9" w:qFormat="1"/>
-    <w:lsdException w:name="heading 9" w:uiPriority="9" w:qFormat="1"/>
-    <w:lsdException w:name="toc 1" w:uiPriority="39"/>
-    <w:lsdException w:name="toc 2" w:uiPriority="39"/>
-    <w:lsdException w:name="toc 3" w:uiPriority="39"/>
-    <w:lsdException w:name="toc 4" w:uiPriority="39"/>
-    <w:lsdException w:name="toc 5" w:uiPriority="39"/>
-    <w:lsdException w:name="toc 6" w:uiPriority="39"/>
-    <w:lsdException w:name="toc 7" w:uiPriority="39"/>
-    <w:lsdException w:name="toc 8" w:uiPriority="39"/>
-    <w:lsdException w:name="toc 9" w:uiPriority="39"/>
-    <w:lsdException w:name="caption" w:uiPriority="35" w:qFormat="1"/>
-    <w:lsdException w:name="Title" w:semiHidden="0" w:uiPriority="10" w:unhideWhenUsed="0" w:qFormat="1"/>
-    <w:lsdException w:name="Default Paragraph Font" w:uiPriority="1"/>
-    <w:lsdException w:name="Subtitle" w:semiHidden="0" w:uiPriority="11" w:unhideWhenUsed="0" w:qFormat="1"/>
-    <w:lsdException w:name="Strong" w:semiHidden="0" w:uiPriority="22" w:unhideWhenUsed="0" w:qFormat="1"/>
-    <w:lsdException w:name="Emphasis" w:semiHidden="0" w:uiPriority="20" w:unhideWhenUsed="0" w:qFormat="1"/>
-    <w:lsdException w:name="Table Grid" w:semiHidden="0" w:uiPriority="59" w:unhideWhenUsed="0"/>
-    <w:lsdException w:name="Placeholder Text" w:unhideWhenUsed="0"/>
-    <w:lsdException w:name="No Spacing" w:semiHidden="0" w:uiPriority="1" w:unhideWhenUsed="0" w:qFormat="1"/>
-    <w:lsdException w:name="Light Shading" w:semiHidden="0" w:uiPriority="60" w:unhideWhenUsed="0"/>
-    <w:lsdException w:name="Light List" w:semiHidden="0" w:uiPriority="61" w:unhideWhenUsed="0"/>
-    <w:lsdException w:name="Light Grid" w:semiHidden="0" w:uiPriority="62" w:unhideWhenUsed="0"/>
-    <w:lsdException w:name="Medium Shading 1" w:semiHidden="0" w:uiPriority="63" w:unhideWhenUsed="0"/>
-    <w:lsdException w:name="Medium Shading 2" w:semiHidden="0" w:uiPriority="64" w:unhideWhenUsed="0"/>
-    <w:lsdException w:name="Medium List 1" w:semiHidden="0" w:uiPriority="65" w:unhideWhenUsed="0"/>
-    <w:lsdException w:name="Medium List 2" w:semiHidden="0" w:uiPriority="66" w:unhideWhenUsed="0"/>
-    <w:lsdException w:name="Medium Grid 1" w:semiHidden="0" w:uiPriority="67" w:unhideWhenUsed="0"/>
-    <w:lsdException w:name="Medium Grid 2" w:semiHidden="0" w:uiPriority="68" w:unhideWhenUsed="0"/>
-    <w:lsdException w:name="Medium Grid 3" w:semiHidden="0" w:uiPriority="69" w:unhideWhenUsed="0"/>
-    <w:lsdException w:name="Dark List" w:semiHidden="0" w:uiPriority="70" w:unhideWhenUsed="0"/>
-    <w:lsdException w:name="Colorful Shading" w:semiHidden="0" w:uiPriority="71" w:unhideWhenUsed="0"/>
-    <w:lsdException w:name="Colorful List" w:semiHidden="0" w:uiPriority="72" w:unhideWhenUsed="0"/>
-    <w:lsdException w:name="Colorful Grid" w:semiHidden="0" w:uiPriority="73" w:unhideWhenUsed="0"/>
-    <w:lsdException w:name="Light Shading Accent 1" w:semiHidden="0" w:uiPriority="60" w:unhideWhenUsed="0"/>
-    <w:lsdException w:name="Light List Accent 1" w:semiHidden="0" w:uiPriority="61" w:unhideWhenUsed="0"/>
-    <w:lsdException w:name="Light Grid Accent 1" w:semiHidden="0" w:uiPriority="62" w:unhideWhenUsed="0"/>
-    <w:lsdException w:name="Medium Shading 1 Accent 1" w:semiHidden="0" w:uiPriority="63" w:unhideWhenUsed="0"/>
-    <w:lsdException w:name="Medium Shading 2 Accent 1" w:semiHidden="0" w:uiPriority="64" w:unhideWhenUsed="0"/>
-    <w:lsdException w:name="Medium List 1 Accent 1" w:semiHidden="0" w:uiPriority="65" w:unhideWhenUsed="0"/>
-    <w:lsdException w:name="Revision" w:unhideWhenUsed="0"/>
-    <w:lsdException w:name="List Paragraph" w:semiHidden="0" w:uiPriority="34" w:unhideWhenUsed="0" w:qFormat="1"/>
-    <w:lsdException w:name="Quote" w:semiHidden="0" w:uiPriority="29" w:unhideWhenUsed="0" w:qFormat="1"/>
-    <w:lsdException w:name="Intense Quote" w:semiHidden="0" w:uiPriority="30" w:unhideWhenUsed="0" w:qFormat="1"/>
-    <w:lsdException w:name="Medium List 2 Accent 1" w:semiHidden="0" w:uiPriority="66" w:unhideWhenUsed="0"/>
-    <w:lsdException w:name="Medium Grid 1 Accent 1" w:semiHidden="0" w:uiPriority="67" w:unhideWhenUsed="0"/>
-    <w:lsdException w:name="Medium Grid 2 Accent 1" w:semiHidden="0" w:uiPriority="68" w:unhideWhenUsed="0"/>
-    <w:lsdException w:name="Medium Grid 3 Accent 1" w:semiHidden="0" w:uiPriority="69" w:unhideWhenUsed="0"/>
-    <w:lsdException w:name="Dark List Accent 1" w:semiHidden="0" w:uiPriority="70" w:unhideWhenUsed="0"/>
-    <w:lsdException w:name="Colorful Shading Accent 1" w:semiHidden="0" w:uiPriority="71" w:unhideWhenUsed="0"/>
-    <w:lsdException w:name="Colorful List Accent 1" w:semiHidden="0" w:uiPriority="72" w:unhideWhenUsed="0"/>
-    <w:lsdException w:name="Colorful Grid Accent 1" w:semiHidden="0" w:uiPriority="73" w:unhideWhenUsed="0"/>
-    <w:lsdException w:name="Light Shading Accent 2" w:semiHidden="0" w:uiPriority="60" w:unhideWhenUsed="0"/>
-    <w:lsdException w:name="Light List Accent 2" w:semiHidden="0" w:uiPriority="61" w:unhideWhenUsed="0"/>
-    <w:lsdException w:name="Light Grid Accent 2" w:semiHidden="0" w:uiPriority="62" w:unhideWhenUsed="0"/>
-    <w:lsdException w:name="Medium Shading 1 Accent 2" w:semiHidden="0" w:uiPriority="63" w:unhideWhenUsed="0"/>
-    <w:lsdException w:name="Medium Shading 2 Accent 2" w:semiHidden="0" w:uiPriority="64" w:unhideWhenUsed="0"/>
-    <w:lsdException w:name="Medium List 1 Accent 2" w:semiHidden="0" w:uiPriority="65" w:unhideWhenUsed="0"/>
-    <w:lsdException w:name="Medium List 2 Accent 2" w:semiHidden="0" w:uiPriority="66" w:unhideWhenUsed="0"/>
-    <w:lsdException w:name="Medium Grid 1 Accent 2" w:semiHidden="0" w:uiPriority="67" w:unhideWhenUsed="0"/>
-    <w:lsdException w:name="Medium Grid 2 Accent 2" w:semiHidden="0" w:uiPriority="68" w:unhideWhenUsed="0"/>
-    <w:lsdException w:name="Medium Grid 3 Accent 2" w:semiHidden="0" w:uiPriority="69" w:unhideWhenUsed="0"/>
-    <w:lsdException w:name="Dark List Accent 2" w:semiHidden="0" w:uiPriority="70" w:unhideWhenUsed="0"/>
-    <w:lsdException w:name="Colorful Shading Accent 2" w:semiHidden="0" w:uiPriority="71" w:unhideWhenUsed="0"/>
-    <w:lsdException w:name="Colorful List Accent 2" w:semiHidden="0" w:uiPriority="72" w:unhideWhenUsed="0"/>
-    <w:lsdException w:name="Colorful Grid Accent 2" w:semiHidden="0" w:uiPriority="73" w:unhideWhenUsed="0"/>
-    <w:lsdException w:name="Light Shading Accent 3" w:semiHidden="0" w:uiPriority="60" w:unhideWhenUsed="0"/>
-    <w:lsdException w:name="Light List Accent 3" w:semiHidden="0" w:uiPriority="61" w:unhideWhenUsed="0"/>
-    <w:lsdException w:name="Light Grid Accent 3" w:semiHidden="0" w:uiPriority="62" w:unhideWhenUsed="0"/>
-    <w:lsdException w:name="Medium Shading 1 Accent 3" w:semiHidden="0" w:uiPriority="63" w:unhideWhenUsed="0"/>
-    <w:lsdException w:name="Medium Shading 2 Accent 3" w:semiHidden="0" w:uiPriority="64" w:unhideWhenUsed="0"/>
-    <w:lsdException w:name="Medium List 1 Accent 3" w:semiHidden="0" w:uiPriority="65" w:unhideWhenUsed="0"/>
-    <w:lsdException w:name="Medium List 2 Accent 3" w:semiHidden="0" w:uiPriority="66" w:unhideWhenUsed="0"/>
-    <w:lsdException w:name="Medium Grid 1 Accent 3" w:semiHidden="0" w:uiPriority="67" w:unhideWhenUsed="0"/>
-    <w:lsdException w:name="Medium Grid 2 Accent 3" w:semiHidden="0" w:uiPriority="68" w:unhideWhenUsed="0"/>
-    <w:lsdException w:name="Medium Grid 3 Accent 3" w:semiHidden="0" w:uiPriority="69" w:unhideWhenUsed="0"/>
-    <w:lsdException w:name="Dark List Accent 3" w:semiHidden="0" w:uiPriority="70" w:unhideWhenUsed="0"/>
-    <w:lsdException w:name="Colorful Shading Accent 3" w:semiHidden="0" w:uiPriority="71" w:unhideWhenUsed="0"/>
-    <w:lsdException w:name="Colorful List Accent 3" w:semiHidden="0" w:uiPriority="72" w:unhideWhenUsed="0"/>
-    <w:lsdException w:name="Colorful Grid Accent 3" w:semiHidden="0" w:uiPriority="73" w:unhideWhenUsed="0"/>
-    <w:lsdException w:name="Light Shading Accent 4" w:semiHidden="0" w:uiPriority="60" w:unhideWhenUsed="0"/>
-    <w:lsdException w:name="Light List Accent 4" w:semiHidden="0" w:uiPriority="61" w:unhideWhenUsed="0"/>
-    <w:lsdException w:name="Light Grid Accent 4" w:semiHidden="0" w:uiPriority="62" w:unhideWhenUsed="0"/>
-    <w:lsdException w:name="Medium Shading 1 Accent 4" w:semiHidden="0" w:uiPriority="63" w:unhideWhenUsed="0"/>
-    <w:lsdException w:name="Medium Shading 2 Accent 4" w:semiHidden="0" w:uiPriority="64" w:unhideWhenUsed="0"/>
-    <w:lsdException w:name="Medium List 1 Accent 4" w:semiHidden="0" w:uiPriority="65" w:unhideWhenUsed="0"/>
-    <w:lsdException w:name="Medium List 2 Accent 4" w:semiHidden="0" w:uiPriority="66" w:unhideWhenUsed="0"/>
-    <w:lsdException w:name="Medium Grid 1 Accent 4" w:semiHidden="0" w:uiPriority="67" w:unhideWhenUsed="0"/>
-    <w:lsdException w:name="Medium Grid 2 Accent 4" w:semiHidden="0" w:uiPriority="68" w:unhideWhenUsed="0"/>
-    <w:lsdException w:name="Medium Grid 3 Accent 4" w:semiHidden="0" w:uiPriority="69" w:unhideWhenUsed="0"/>
-    <w:lsdException w:name="Dark List Accent 4" w:semiHidden="0" w:uiPriority="70" w:unhideWhenUsed="0"/>
-    <w:lsdException w:name="Colorful Shading Accent 4" w:semiHidden="0" w:uiPriority="71" w:unhideWhenUsed="0"/>
-    <w:lsdException w:name="Colorful List Accent 4" w:semiHidden="0" w:uiPriority="72" w:unhideWhenUsed="0"/>
-    <w:lsdException w:name="Colorful Grid Accent 4" w:semiHidden="0" w:uiPriority="73" w:unhideWhenUsed="0"/>
-    <w:lsdException w:name="Light Shading Accent 5" w:semiHidden="0" w:uiPriority="60" w:unhideWhenUsed="0"/>
-    <w:lsdException w:name="Light List Accent 5" w:semiHidden="0" w:uiPriority="61" w:unhideWhenUsed="0"/>
-    <w:lsdException w:name="Light Grid Accent 5" w:semiHidden="0" w:uiPriority="62" w:unhideWhenUsed="0"/>
-    <w:lsdException w:name="Medium Shading 1 Accent 5" w:semiHidden="0" w:uiPriority="63" w:unhideWhenUsed="0"/>
-    <w:lsdException w:name="Medium Shading 2 Accent 5" w:semiHidden="0" w:uiPriority="64" w:unhideWhenUsed="0"/>
-    <w:lsdException w:name="Medium List 1 Accent 5" w:semiHidden="0" w:uiPriority="65" w:unhideWhenUsed="0"/>
-    <w:lsdException w:name="Medium List 2 Accent 5" w:semiHidden="0" w:uiPriority="66" w:unhideWhenUsed="0"/>
-    <w:lsdException w:name="Medium Grid 1 Accent 5" w:semiHidden="0" w:uiPriority="67" w:unhideWhenUsed="0"/>
-    <w:lsdException w:name="Medium Grid 2 Accent 5" w:semiHidden="0" w:uiPriority="68" w:unhideWhenUsed="0"/>
-    <w:lsdException w:name="Medium Grid 3 Accent 5" w:semiHidden="0" w:uiPriority="69" w:unhideWhenUsed="0"/>
-    <w:lsdException w:name="Dark List Accent 5" w:semiHidden="0" w:uiPriority="70" w:unhideWhenUsed="0"/>
-    <w:lsdException w:name="Colorful Shading Accent 5" w:semiHidden="0" w:uiPriority="71" w:unhideWhenUsed="0"/>
-    <w:lsdException w:name="Colorful List Accent 5" w:semiHidden="0" w:uiPriority="72" w:unhideWhenUsed="0"/>
-    <w:lsdException w:name="Colorful Grid Accent 5" w:semiHidden="0" w:uiPriority="73" w:unhideWhenUsed="0"/>
-    <w:lsdException w:name="Light Shading Accent 6" w:semiHidden="0" w:uiPriority="60" w:unhideWhenUsed="0"/>
-    <w:lsdException w:name="Light List Accent 6" w:semiHidden="0" w:uiPriority="61" w:unhideWhenUsed="0"/>
-    <w:lsdException w:name="Light Grid Accent 6" w:semiHidden="0" w:uiPriority="62" w:unhideWhenUsed="0"/>
-    <w:lsdException w:name="Medium Shading 1 Accent 6" w:semiHidden="0" w:uiPriority="63" w:unhideWhenUsed="0"/>
-    <w:lsdException w:name="Medium Shading 2 Accent 6" w:semiHidden="0" w:uiPriority="64" w:unhideWhenUsed="0"/>
-    <w:lsdException w:name="Medium List 1 Accent 6" w:semiHidden="0" w:uiPriority="65" w:unhideWhenUsed="0"/>
-    <w:lsdException w:name="Medium List 2 Accent 6" w:semiHidden="0" w:uiPriority="66" w:unhideWhenUsed="0"/>
-    <w:lsdException w:name="Medium Grid 1 Accent 6" w:semiHidden="0" w:uiPriority="67" w:unhideWhenUsed="0"/>
-    <w:lsdException w:name="Medium Grid 2 Accent 6" w:semiHidden="0" w:uiPriority="68" w:unhideWhenUsed="0"/>
-    <w:lsdException w:name="Medium Grid 3 Accent 6" w:semiHidden="0" w:uiPriority="69" w:unhideWhenUsed="0"/>
-    <w:lsdException w:name="Dark List Accent 6" w:semiHidden="0" w:uiPriority="70" w:unhideWhenUsed="0"/>
-    <w:lsdException w:name="Colorful Shading Accent 6" w:semiHidden="0" w:uiPriority="71" w:unhideWhenUsed="0"/>
-    <w:lsdException w:name="Colorful List Accent 6" w:semiHidden="0" w:uiPriority="72" w:unhideWhenUsed="0"/>
-    <w:lsdException w:name="Colorful Grid Accent 6" w:semiHidden="0" w:uiPriority="73" w:unhideWhenUsed="0"/>
-    <w:lsdException w:name="Subtle Emphasis" w:semiHidden="0" w:uiPriority="19" w:unhideWhenUsed="0" w:qFormat="1"/>
-    <w:lsdException w:name="Intense Emphasis" w:semiHidden="0" w:uiPriority="21" w:unhideWhenUsed="0" w:qFormat="1"/>
-    <w:lsdException w:name="Subtle Reference" w:semiHidden="0" w:uiPriority="31" w:unhideWhenUsed="0" w:qFormat="1"/>
-    <w:lsdException w:name="Intense Reference" w:semiHidden="0" w:uiPriority="32" w:unhideWhenUsed="0" w:qFormat="1"/>
-    <w:lsdException w:name="Book Title" w:semiHidden="0" w:uiPriority="33" w:unhideWhenUsed="0" w:qFormat="1"/>
-    <w:lsdException w:name="Bibliography" w:uiPriority="37"/>
-    <w:lsdException w:name="TOC Heading" w:uiPriority="39" w:qFormat="1"/>
+  <w:latentStyles w:defLockedState="0" w:defUIPriority="99" w:defSemiHidden="0" w:defUnhideWhenUsed="0" w:defQFormat="0" w:count="371">
+    <w:lsdException w:name="Normal" w:uiPriority="0" w:qFormat="1"/>
+    <w:lsdException w:name="heading 1" w:uiPriority="9" w:qFormat="1"/>
+    <w:lsdException w:name="heading 2" w:semiHidden="1" w:uiPriority="9" w:unhideWhenUsed="1" w:qFormat="1"/>
+    <w:lsdException w:name="heading 3" w:semiHidden="1" w:uiPriority="9" w:unhideWhenUsed="1" w:qFormat="1"/>
+    <w:lsdException w:name="heading 4" w:semiHidden="1" w:uiPriority="9" w:unhideWhenUsed="1" w:qFormat="1"/>
+    <w:lsdException w:name="heading 5" w:semiHidden="1" w:uiPriority="9" w:unhideWhenUsed="1" w:qFormat="1"/>
+    <w:lsdException w:name="heading 6" w:semiHidden="1" w:uiPriority="9" w:unhideWhenUsed="1" w:qFormat="1"/>
+    <w:lsdException w:name="heading 7" w:semiHidden="1" w:uiPriority="9" w:unhideWhenUsed="1" w:qFormat="1"/>
+    <w:lsdException w:name="heading 8" w:semiHidden="1" w:uiPriority="9" w:unhideWhenUsed="1" w:qFormat="1"/>
+    <w:lsdException w:name="heading 9" w:semiHidden="1" w:uiPriority="9" w:unhideWhenUsed="1" w:qFormat="1"/>
+    <w:lsdException w:name="index 1" w:semiHidden="1" w:unhideWhenUsed="1"/>
+    <w:lsdException w:name="index 2" w:semiHidden="1" w:unhideWhenUsed="1"/>
+    <w:lsdException w:name="index 3" w:semiHidden="1" w:unhideWhenUsed="1"/>
+    <w:lsdException w:name="index 4" w:semiHidden="1" w:unhideWhenUsed="1"/>
+    <w:lsdException w:name="index 5" w:semiHidden="1" w:unhideWhenUsed="1"/>
+    <w:lsdException w:name="index 6" w:semiHidden="1" w:unhideWhenUsed="1"/>
+    <w:lsdException w:name="index 7" w:semiHidden="1" w:unhideWhenUsed="1"/>
+    <w:lsdException w:name="index 8" w:semiHidden="1" w:unhideWhenUsed="1"/>
+    <w:lsdException w:name="index 9" w:semiHidden="1" w:unhideWhenUsed="1"/>
+    <w:lsdException w:name="toc 1" w:semiHidden="1" w:uiPriority="39" w:unhideWhenUsed="1"/>
+    <w:lsdException w:name="toc 2" w:semiHidden="1" w:uiPriority="39" w:unhideWhenUsed="1"/>
+    <w:lsdException w:name="toc 3" w:semiHidden="1" w:uiPriority="39" w:unhideWhenUsed="1"/>
+    <w:lsdException w:name="toc 4" w:semiHidden="1" w:uiPriority="39" w:unhideWhenUsed="1"/>
+    <w:lsdException w:name="toc 5" w:semiHidden="1" w:uiPriority="39" w:unhideWhenUsed="1"/>
+    <w:lsdException w:name="toc 6" w:semiHidden="1" w:uiPriority="39" w:unhideWhenUsed="1"/>
+    <w:lsdException w:name="toc 7" w:semiHidden="1" w:uiPriority="39" w:unhideWhenUsed="1"/>
+    <w:lsdException w:name="toc 8" w:semiHidden="1" w:uiPriority="39" w:unhideWhenUsed="1"/>
+    <w:lsdException w:name="toc 9" w:semiHidden="1" w:uiPriority="39" w:unhideWhenUsed="1"/>
+    <w:lsdException w:name="Normal Indent" w:semiHidden="1" w:unhideWhenUsed="1"/>
+    <w:lsdException w:name="footnote text" w:semiHidden="1" w:unhideWhenUsed="1"/>
+    <w:lsdException w:name="annotation text" w:semiHidden="1" w:unhideWhenUsed="1"/>
+    <w:lsdException w:name="header" w:semiHidden="1" w:unhideWhenUsed="1"/>
+    <w:lsdException w:name="footer" w:semiHidden="1" w:unhideWhenUsed="1"/>
+    <w:lsdException w:name="index heading" w:semiHidden="1" w:unhideWhenUsed="1"/>
+    <w:lsdException w:name="caption" w:semiHidden="1" w:uiPriority="35" w:unhideWhenUsed="1" w:qFormat="1"/>
+    <w:lsdException w:name="table of figures" w:semiHidden="1" w:unhideWhenUsed="1"/>
+    <w:lsdException w:name="envelope address" w:semiHidden="1" w:unhideWhenUsed="1"/>
+    <w:lsdException w:name="envelope return" w:semiHidden="1" w:unhideWhenUsed="1"/>
+    <w:lsdException w:name="footnote reference" w:semiHidden="1" w:unhideWhenUsed="1"/>
+    <w:lsdException w:name="annotation reference" w:semiHidden="1" w:unhideWhenUsed="1"/>
+    <w:lsdException w:name="line number" w:semiHidden="1" w:unhideWhenUsed="1"/>
+    <w:lsdException w:name="page number" w:semiHidden="1" w:unhideWhenUsed="1"/>
+    <w:lsdException w:name="endnote reference" w:semiHidden="1" w:unhideWhenUsed="1"/>
+    <w:lsdException w:name="endnote text" w:semiHidden="1" w:unhideWhenUsed="1"/>
+    <w:lsdException w:name="table of authorities" w:semiHidden="1" w:unhideWhenUsed="1"/>
+    <w:lsdException w:name="macro" w:semiHidden="1" w:unhideWhenUsed="1"/>
+    <w:lsdException w:name="toa heading" w:semiHidden="1" w:unhideWhenUsed="1"/>
+    <w:lsdException w:name="List" w:semiHidden="1" w:unhideWhenUsed="1"/>
+    <w:lsdException w:name="List Bullet" w:semiHidden="1" w:unhideWhenUsed="1"/>
+    <w:lsdException w:name="List Number" w:semiHidden="1" w:unhideWhenUsed="1"/>
+    <w:lsdException w:name="List 2" w:semiHidden="1" w:unhideWhenUsed="1"/>
+    <w:lsdException w:name="List 3" w:semiHidden="1" w:unhideWhenUsed="1"/>
+    <w:lsdException w:name="List 4" w:semiHidden="1" w:unhideWhenUsed="1"/>
+    <w:lsdException w:name="List 5" w:semiHidden="1" w:unhideWhenUsed="1"/>
+    <w:lsdException w:name="List Bullet 2" w:semiHidden="1" w:unhideWhenUsed="1"/>
+    <w:lsdException w:name="List Bullet 3" w:semiHidden="1" w:unhideWhenUsed="1"/>
+    <w:lsdException w:name="List Bullet 4" w:semiHidden="1" w:unhideWhenUsed="1"/>
+    <w:lsdException w:name="List Bullet 5" w:semiHidden="1" w:unhideWhenUsed="1"/>
+    <w:lsdException w:name="List Number 2" w:semiHidden="1" w:unhideWhenUsed="1"/>
+    <w:lsdException w:name="List Number 3" w:semiHidden="1" w:unhideWhenUsed="1"/>
+    <w:lsdException w:name="List Number 4" w:semiHidden="1" w:unhideWhenUsed="1"/>
+    <w:lsdException w:name="List Number 5" w:semiHidden="1" w:unhideWhenUsed="1"/>
+    <w:lsdException w:name="Title" w:uiPriority="10" w:qFormat="1"/>
+    <w:lsdException w:name="Closing" w:semiHidden="1" w:unhideWhenUsed="1"/>
+    <w:lsdException w:name="Signature" w:semiHidden="1" w:unhideWhenUsed="1"/>
+    <w:lsdException w:name="Default Paragraph Font" w:semiHidden="1" w:uiPriority="1" w:unhideWhenUsed="1"/>
+    <w:lsdException w:name="Body Text" w:semiHidden="1" w:unhideWhenUsed="1"/>
+    <w:lsdException w:name="Body Text Indent" w:semiHidden="1" w:unhideWhenUsed="1"/>
+    <w:lsdException w:name="List Continue" w:semiHidden="1" w:unhideWhenUsed="1"/>
+    <w:lsdException w:name="List Continue 2" w:semiHidden="1" w:unhideWhenUsed="1"/>
+    <w:lsdException w:name="List Continue 3" w:semiHidden="1" w:unhideWhenUsed="1"/>
+    <w:lsdException w:name="List Continue 4" w:semiHidden="1" w:unhideWhenUsed="1"/>
+    <w:lsdException w:name="List Continue 5" w:semiHidden="1" w:unhideWhenUsed="1"/>
+    <w:lsdException w:name="Message Header" w:semiHidden="1" w:unhideWhenUsed="1"/>
+    <w:lsdException w:name="Subtitle" w:uiPriority="11" w:qFormat="1"/>
+    <w:lsdException w:name="Salutation" w:semiHidden="1" w:unhideWhenUsed="1"/>
+    <w:lsdException w:name="Date" w:semiHidden="1" w:unhideWhenUsed="1"/>
+    <w:lsdException w:name="Body Text First Indent" w:semiHidden="1" w:unhideWhenUsed="1"/>
+    <w:lsdException w:name="Body Text First Indent 2" w:semiHidden="1" w:unhideWhenUsed="1"/>
+    <w:lsdException w:name="Note Heading" w:semiHidden="1" w:unhideWhenUsed="1"/>
+    <w:lsdException w:name="Body Text 2" w:semiHidden="1" w:unhideWhenUsed="1"/>
+    <w:lsdException w:name="Body Text 3" w:semiHidden="1" w:unhideWhenUsed="1"/>
+    <w:lsdException w:name="Body Text Indent 2" w:semiHidden="1" w:unhideWhenUsed="1"/>
+    <w:lsdException w:name="Body Text Indent 3" w:semiHidden="1" w:unhideWhenUsed="1"/>
+    <w:lsdException w:name="Block Text" w:semiHidden="1" w:unhideWhenUsed="1"/>
+    <w:lsdException w:name="Hyperlink" w:semiHidden="1" w:unhideWhenUsed="1"/>
+    <w:lsdException w:name="FollowedHyperlink" w:semiHidden="1" w:unhideWhenUsed="1"/>
+    <w:lsdException w:name="Strong" w:uiPriority="22" w:qFormat="1"/>
+    <w:lsdException w:name="Emphasis" w:uiPriority="20" w:qFormat="1"/>
+    <w:lsdException w:name="Document Map" w:semiHidden="1" w:unhideWhenUsed="1"/>
+    <w:lsdException w:name="Plain Text" w:semiHidden="1" w:unhideWhenUsed="1"/>
+    <w:lsdException w:name="E-mail Signature" w:semiHidden="1" w:unhideWhenUsed="1"/>
+    <w:lsdException w:name="HTML Top of Form" w:semiHidden="1" w:unhideWhenUsed="1"/>
+    <w:lsdException w:name="HTML Bottom of Form" w:semiHidden="1" w:unhideWhenUsed="1"/>
+    <w:lsdException w:name="Normal (Web)" w:semiHidden="1" w:unhideWhenUsed="1"/>
+    <w:lsdException w:name="HTML Acronym" w:semiHidden="1" w:unhideWhenUsed="1"/>
+    <w:lsdException w:name="HTML Address" w:semiHidden="1" w:unhideWhenUsed="1"/>
+    <w:lsdException w:name="HTML Cite" w:semiHidden="1" w:unhideWhenUsed="1"/>
+    <w:lsdException w:name="HTML Code" w:semiHidden="1" w:unhideWhenUsed="1"/>
+    <w:lsdException w:name="HTML Definition" w:semiHidden="1" w:unhideWhenUsed="1"/>
+    <w:lsdException w:name="HTML Keyboard" w:semiHidden="1" w:unhideWhenUsed="1"/>
+    <w:lsdException w:name="HTML Preformatted" w:semiHidden="1" w:unhideWhenUsed="1"/>
+    <w:lsdException w:name="HTML Sample" w:semiHidden="1" w:unhideWhenUsed="1"/>
+    <w:lsdException w:name="HTML Typewriter" w:semiHidden="1" w:unhideWhenUsed="1"/>
+    <w:lsdException w:name="HTML Variable" w:semiHidden="1" w:unhideWhenUsed="1"/>
+    <w:lsdException w:name="Normal Table" w:semiHidden="1" w:unhideWhenUsed="1"/>
+    <w:lsdException w:name="annotation subject" w:semiHidden="1" w:unhideWhenUsed="1"/>
+    <w:lsdException w:name="No List" w:semiHidden="1" w:unhideWhenUsed="1"/>
+    <w:lsdException w:name="Outline List 1" w:semiHidden="1" w:unhideWhenUsed="1"/>
+    <w:lsdException w:name="Outline List 2" w:semiHidden="1" w:unhideWhenUsed="1"/>
+    <w:lsdException w:name="Outline List 3" w:semiHidden="1" w:unhideWhenUsed="1"/>
+    <w:lsdException w:name="Table Simple 1" w:semiHidden="1" w:unhideWhenUsed="1"/>
+    <w:lsdException w:name="Table Simple 2" w:semiHidden="1" w:unhideWhenUsed="1"/>
+    <w:lsdException w:name="Table Simple 3" w:semiHidden="1" w:unhideWhenUsed="1"/>
+    <w:lsdException w:name="Table Classic 1" w:semiHidden="1" w:unhideWhenUsed="1"/>
+    <w:lsdException w:name="Table Classic 2" w:semiHidden="1" w:unhideWhenUsed="1"/>
+    <w:lsdException w:name="Table Classic 3" w:semiHidden="1" w:unhideWhenUsed="1"/>
+    <w:lsdException w:name="Table Classic 4" w:semiHidden="1" w:unhideWhenUsed="1"/>
+    <w:lsdException w:name="Table Colorful 1" w:semiHidden="1" w:unhideWhenUsed="1"/>
+    <w:lsdException w:name="Table Colorful 2" w:semiHidden="1" w:unhideWhenUsed="1"/>
+    <w:lsdException w:name="Table Colorful 3" w:semiHidden="1" w:unhideWhenUsed="1"/>
+    <w:lsdException w:name="Table Columns 1" w:semiHidden="1" w:unhideWhenUsed="1"/>
+    <w:lsdException w:name="Table Columns 2" w:semiHidden="1" w:unhideWhenUsed="1"/>
+    <w:lsdException w:name="Table Columns 3" w:semiHidden="1" w:unhideWhenUsed="1"/>
+    <w:lsdException w:name="Table Columns 4" w:semiHidden="1" w:unhideWhenUsed="1"/>
+    <w:lsdException w:name="Table Columns 5" w:semiHidden="1" w:unhideWhenUsed="1"/>
+    <w:lsdException w:name="Table Grid 1" w:semiHidden="1" w:unhideWhenUsed="1"/>
+    <w:lsdException w:name="Table Grid 2" w:semiHidden="1" w:unhideWhenUsed="1"/>
+    <w:lsdException w:name="Table Grid 3" w:semiHidden="1" w:unhideWhenUsed="1"/>
+    <w:lsdException w:name="Table Grid 4" w:semiHidden="1" w:unhideWhenUsed="1"/>
+    <w:lsdException w:name="Table Grid 5" w:semiHidden="1" w:unhideWhenUsed="1"/>
+    <w:lsdException w:name="Table Grid 6" w:semiHidden="1" w:unhideWhenUsed="1"/>
+    <w:lsdException w:name="Table Grid 7" w:semiHidden="1" w:unhideWhenUsed="1"/>
+    <w:lsdException w:name="Table Grid 8" w:semiHidden="1" w:unhideWhenUsed="1"/>
+    <w:lsdException w:name="Table List 1" w:semiHidden="1" w:unhideWhenUsed="1"/>
+    <w:lsdException w:name="Table List 2" w:semiHidden="1" w:unhideWhenUsed="1"/>
+    <w:lsdException w:name="Table List 3" w:semiHidden="1" w:unhideWhenUsed="1"/>
+    <w:lsdException w:name="Table List 4" w:semiHidden="1" w:unhideWhenUsed="1"/>
+    <w:lsdException w:name="Table List 5" w:semiHidden="1" w:unhideWhenUsed="1"/>
+    <w:lsdException w:name="Table List 6" w:semiHidden="1" w:unhideWhenUsed="1"/>
+    <w:lsdException w:name="Table List 7" w:semiHidden="1" w:unhideWhenUsed="1"/>
+    <w:lsdException w:name="Table List 8" w:semiHidden="1" w:unhideWhenUsed="1"/>
+    <w:lsdException w:name="Table 3D effects 1" w:semiHidden="1" w:unhideWhenUsed="1"/>
+    <w:lsdException w:name="Table 3D effects 2" w:semiHidden="1" w:unhideWhenUsed="1"/>
+    <w:lsdException w:name="Table 3D effects 3" w:semiHidden="1" w:unhideWhenUsed="1"/>
+    <w:lsdException w:name="Table Contemporary" w:semiHidden="1" w:unhideWhenUsed="1"/>
+    <w:lsdException w:name="Table Elegant" w:semiHidden="1" w:unhideWhenUsed="1"/>
+    <w:lsdException w:name="Table Professional" w:semiHidden="1" w:unhideWhenUsed="1"/>
+    <w:lsdException w:name="Table Subtle 1" w:semiHidden="1" w:unhideWhenUsed="1"/>
+    <w:lsdException w:name="Table Subtle 2" w:semiHidden="1" w:unhideWhenUsed="1"/>
+    <w:lsdException w:name="Table Web 1" w:semiHidden="1" w:unhideWhenUsed="1"/>
+    <w:lsdException w:name="Table Web 2" w:semiHidden="1" w:unhideWhenUsed="1"/>
+    <w:lsdException w:name="Table Web 3" w:semiHidden="1" w:unhideWhenUsed="1"/>
+    <w:lsdException w:name="Balloon Text" w:semiHidden="1" w:unhideWhenUsed="1"/>
+    <w:lsdException w:name="Table Grid" w:uiPriority="59"/>
+    <w:lsdException w:name="Table Theme" w:semiHidden="1" w:unhideWhenUsed="1"/>
+    <w:lsdException w:name="Placeholder Text" w:semiHidden="1"/>
+    <w:lsdException w:name="No Spacing" w:uiPriority="1" w:qFormat="1"/>
+    <w:lsdException w:name="Light Shading" w:uiPriority="60"/>
+    <w:lsdException w:name="Light List" w:uiPriority="61"/>
+    <w:lsdException w:name="Light Grid" w:uiPriority="62"/>
+    <w:lsdException w:name="Medium Shading 1" w:uiPriority="63"/>
+    <w:lsdException w:name="Medium Shading 2" w:uiPriority="64"/>
+    <w:lsdException w:name="Medium List 1" w:uiPriority="65"/>
+    <w:lsdException w:name="Medium List 2" w:uiPriority="66"/>
+    <w:lsdException w:name="Medium Grid 1" w:uiPriority="67"/>
+    <w:lsdException w:name="Medium Grid 2" w:uiPriority="68"/>
+    <w:lsdException w:name="Medium Grid 3" w:uiPriority="69"/>
+    <w:lsdException w:name="Dark List" w:uiPriority="70"/>
+    <w:lsdException w:name="Colorful Shading" w:uiPriority="71"/>
+    <w:lsdException w:name="Colorful List" w:uiPriority="72"/>
+    <w:lsdException w:name="Colorful Grid" w:uiPriority="73"/>
+    <w:lsdException w:name="Light Shading Accent 1" w:uiPriority="60"/>
+    <w:lsdException w:name="Light List Accent 1" w:uiPriority="61"/>
+    <w:lsdException w:name="Light Grid Accent 1" w:uiPriority="62"/>
+    <w:lsdException w:name="Medium Shading 1 Accent 1" w:uiPriority="63"/>
+    <w:lsdException w:name="Medium Shading 2 Accent 1" w:uiPriority="64"/>
+    <w:lsdException w:name="Medium List 1 Accent 1" w:uiPriority="65"/>
+    <w:lsdException w:name="Revision" w:semiHidden="1"/>
+    <w:lsdException w:name="List Paragraph" w:uiPriority="34" w:qFormat="1"/>
+    <w:lsdException w:name="Quote" w:uiPriority="29" w:qFormat="1"/>
+    <w:lsdException w:name="Intense Quote" w:uiPriority="30" w:qFormat="1"/>
+    <w:lsdException w:name="Medium List 2 Accent 1" w:uiPriority="66"/>
+    <w:lsdException w:name="Medium Grid 1 Accent 1" w:uiPriority="67"/>
+    <w:lsdException w:name="Medium Grid 2 Accent 1" w:uiPriority="68"/>
+    <w:lsdException w:name="Medium Grid 3 Accent 1" w:uiPriority="69"/>
+    <w:lsdException w:name="Dark List Accent 1" w:uiPriority="70"/>
+    <w:lsdException w:name="Colorful Shading Accent 1" w:uiPriority="71"/>
+    <w:lsdException w:name="Colorful List Accent 1" w:uiPriority="72"/>
+    <w:lsdException w:name="Colorful Grid Accent 1" w:uiPriority="73"/>
+    <w:lsdException w:name="Light Shading Accent 2" w:uiPriority="60"/>
+    <w:lsdException w:name="Light List Accent 2" w:uiPriority="61"/>
+    <w:lsdException w:name="Light Grid Accent 2" w:uiPriority="62"/>
+    <w:lsdException w:name="Medium Shading 1 Accent 2" w:uiPriority="63"/>
+    <w:lsdException w:name="Medium Shading 2 Accent 2" w:uiPriority="64"/>
+    <w:lsdException w:name="Medium List 1 Accent 2" w:uiPriority="65"/>
+    <w:lsdException w:name="Medium List 2 Accent 2" w:uiPriority="66"/>
+    <w:lsdException w:name="Medium Grid 1 Accent 2" w:uiPriority="67"/>
+    <w:lsdException w:name="Medium Grid 2 Accent 2" w:uiPriority="68"/>
+    <w:lsdException w:name="Medium Grid 3 Accent 2" w:uiPriority="69"/>
+    <w:lsdException w:name="Dark List Accent 2" w:uiPriority="70"/>
+    <w:lsdException w:name="Colorful Shading Accent 2" w:uiPriority="71"/>
+    <w:lsdException w:name="Colorful List Accent 2" w:uiPriority="72"/>
+    <w:lsdException w:name="Colorful Grid Accent 2" w:uiPriority="73"/>
+    <w:lsdException w:name="Light Shading Accent 3" w:uiPriority="60"/>
+    <w:lsdException w:name="Light List Accent 3" w:uiPriority="61"/>
+    <w:lsdException w:name="Light Grid Accent 3" w:uiPriority="62"/>
+    <w:lsdException w:name="Medium Shading 1 Accent 3" w:uiPriority="63"/>
+    <w:lsdException w:name="Medium Shading 2 Accent 3" w:uiPriority="64"/>
+    <w:lsdException w:name="Medium List 1 Accent 3" w:uiPriority="65"/>
+    <w:lsdException w:name="Medium List 2 Accent 3" w:uiPriority="66"/>
+    <w:lsdException w:name="Medium Grid 1 Accent 3" w:uiPriority="67"/>
+    <w:lsdException w:name="Medium Grid 2 Accent 3" w:uiPriority="68"/>
+    <w:lsdException w:name="Medium Grid 3 Accent 3" w:uiPriority="69"/>
+    <w:lsdException w:name="Dark List Accent 3" w:uiPriority="70"/>
+    <w:lsdException w:name="Colorful Shading Accent 3" w:uiPriority="71"/>
+    <w:lsdException w:name="Colorful List Accent 3" w:uiPriority="72"/>
+    <w:lsdException w:name="Colorful Grid Accent 3" w:uiPriority="73"/>
+    <w:lsdException w:name="Light Shading Accent 4" w:uiPriority="60"/>
+    <w:lsdException w:name="Light List Accent 4" w:uiPriority="61"/>
+    <w:lsdException w:name="Light Grid Accent 4" w:uiPriority="62"/>
+    <w:lsdException w:name="Medium Shading 1 Accent 4" w:uiPriority="63"/>
+    <w:lsdException w:name="Medium Shading 2 Accent 4" w:uiPriority="64"/>
+    <w:lsdException w:name="Medium List 1 Accent 4" w:uiPriority="65"/>
+    <w:lsdException w:name="Medium List 2 Accent 4" w:uiPriority="66"/>
+    <w:lsdException w:name="Medium Grid 1 Accent 4" w:uiPriority="67"/>
+    <w:lsdException w:name="Medium Grid 2 Accent 4" w:uiPriority="68"/>
+    <w:lsdException w:name="Medium Grid 3 Accent 4" w:uiPriority="69"/>
+    <w:lsdException w:name="Dark List Accent 4" w:uiPriority="70"/>
+    <w:lsdException w:name="Colorful Shading Accent 4" w:uiPriority="71"/>
+    <w:lsdException w:name="Colorful List Accent 4" w:uiPriority="72"/>
+    <w:lsdException w:name="Colorful Grid Accent 4" w:uiPriority="73"/>
+    <w:lsdException w:name="Light Shading Accent 5" w:uiPriority="60"/>
+    <w:lsdException w:name="Light List Accent 5" w:uiPriority="61"/>
+    <w:lsdException w:name="Light Grid Accent 5" w:uiPriority="62"/>
+    <w:lsdException w:name="Medium Shading 1 Accent 5" w:uiPriority="63"/>
+    <w:lsdException w:name="Medium Shading 2 Accent 5" w:uiPriority="64"/>
+    <w:lsdException w:name="Medium List 1 Accent 5" w:uiPriority="65"/>
+    <w:lsdException w:name="Medium List 2 Accent 5" w:uiPriority="66"/>
+    <w:lsdException w:name="Medium Grid 1 Accent 5" w:uiPriority="67"/>
+    <w:lsdException w:name="Medium Grid 2 Accent 5" w:uiPriority="68"/>
+    <w:lsdException w:name="Medium Grid 3 Accent 5" w:uiPriority="69"/>
+    <w:lsdException w:name="Dark List Accent 5" w:uiPriority="70"/>
+    <w:lsdException w:name="Colorful Shading Accent 5" w:uiPriority="71"/>
+    <w:lsdException w:name="Colorful List Accent 5" w:uiPriority="72"/>
+    <w:lsdException w:name="Colorful Grid Accent 5" w:uiPriority="73"/>
+    <w:lsdException w:name="Light Shading Accent 6" w:uiPriority="60"/>
+    <w:lsdException w:name="Light List Accent 6" w:uiPriority="61"/>
+    <w:lsdException w:name="Light Grid Accent 6" w:uiPriority="62"/>
+    <w:lsdException w:name="Medium Shading 1 Accent 6" w:uiPriority="63"/>
+    <w:lsdException w:name="Medium Shading 2 Accent 6" w:uiPriority="64"/>
+    <w:lsdException w:name="Medium List 1 Accent 6" w:uiPriority="65"/>
+    <w:lsdException w:name="Medium List 2 Accent 6" w:uiPriority="66"/>
+    <w:lsdException w:name="Medium Grid 1 Accent 6" w:uiPriority="67"/>
+    <w:lsdException w:name="Medium Grid 2 Accent 6" w:uiPriority="68"/>
+    <w:lsdException w:name="Medium Grid 3 Accent 6" w:uiPriority="69"/>
+    <w:lsdException w:name="Dark List Accent 6" w:uiPriority="70"/>
+    <w:lsdException w:name="Colorful Shading Accent 6" w:uiPriority="71"/>
+    <w:lsdException w:name="Colorful List Accent 6" w:uiPriority="72"/>
+    <w:lsdException w:name="Colorful Grid Accent 6" w:uiPriority="73"/>
+    <w:lsdException w:name="Subtle Emphasis" w:uiPriority="19" w:qFormat="1"/>
+    <w:lsdException w:name="Intense Emphasis" w:uiPriority="21" w:qFormat="1"/>
+    <w:lsdException w:name="Subtle Reference" w:uiPriority="31" w:qFormat="1"/>
+    <w:lsdException w:name="Intense Reference" w:uiPriority="32" w:qFormat="1"/>
+    <w:lsdException w:name="Book Title" w:uiPriority="33" w:qFormat="1"/>
+    <w:lsdException w:name="Bibliography" w:semiHidden="1" w:uiPriority="37" w:unhideWhenUsed="1"/>
+    <w:lsdException w:name="TOC Heading" w:semiHidden="1" w:uiPriority="39" w:unhideWhenUsed="1" w:qFormat="1"/>
+    <w:lsdException w:name="Plain Table 1" w:uiPriority="41"/>
+    <w:lsdException w:name="Plain Table 2" w:uiPriority="42"/>
+    <w:lsdException w:name="Plain Table 3" w:uiPriority="43"/>
+    <w:lsdException w:name="Plain Table 4" w:uiPriority="44"/>
+    <w:lsdException w:name="Plain Table 5" w:uiPriority="45"/>
+    <w:lsdException w:name="Grid Table Light" w:uiPriority="40"/>
+    <w:lsdException w:name="Grid Table 1 Light" w:uiPriority="46"/>
+    <w:lsdException w:name="Grid Table 2" w:uiPriority="47"/>
+    <w:lsdException w:name="Grid Table 3" w:uiPriority="48"/>
+    <w:lsdException w:name="Grid Table 4" w:uiPriority="49"/>
+    <w:lsdException w:name="Grid Table 5 Dark" w:uiPriority="50"/>
+    <w:lsdException w:name="Grid Table 6 Colorful" w:uiPriority="51"/>
+    <w:lsdException w:name="Grid Table 7 Colorful" w:uiPriority="52"/>
+    <w:lsdException w:name="Grid Table 1 Light Accent 1" w:uiPriority="46"/>
+    <w:lsdException w:name="Grid Table 2 Accent 1" w:uiPriority="47"/>
+    <w:lsdException w:name="Grid Table 3 Accent 1" w:uiPriority="48"/>
+    <w:lsdException w:name="Grid Table 4 Accent 1" w:uiPriority="49"/>
+    <w:lsdException w:name="Grid Table 5 Dark Accent 1" w:uiPriority="50"/>
+    <w:lsdException w:name="Grid Table 6 Colorful Accent 1" w:uiPriority="51"/>
+    <w:lsdException w:name="Grid Table 7 Colorful Accent 1" w:uiPriority="52"/>
+    <w:lsdException w:name="Grid Table 1 Light Accent 2" w:uiPriority="46"/>
+    <w:lsdException w:name="Grid Table 2 Accent 2" w:uiPriority="47"/>
+    <w:lsdException w:name="Grid Table 3 Accent 2" w:uiPriority="48"/>
+    <w:lsdException w:name="Grid Table 4 Accent 2" w:uiPriority="49"/>
+    <w:lsdException w:name="Grid Table 5 Dark Accent 2" w:uiPriority="50"/>
+    <w:lsdException w:name="Grid Table 6 Colorful Accent 2" w:uiPriority="51"/>
+    <w:lsdException w:name="Grid Table 7 Colorful Accent 2" w:uiPriority="52"/>
+    <w:lsdException w:name="Grid Table 1 Light Accent 3" w:uiPriority="46"/>
+    <w:lsdException w:name="Grid Table 2 Accent 3" w:uiPriority="47"/>
+    <w:lsdException w:name="Grid Table 3 Accent 3" w:uiPriority="48"/>
+    <w:lsdException w:name="Grid Table 4 Accent 3" w:uiPriority="49"/>
+    <w:lsdException w:name="Grid Table 5 Dark Accent 3" w:uiPriority="50"/>
+    <w:lsdException w:name="Grid Table 6 Colorful Accent 3" w:uiPriority="51"/>
+    <w:lsdException w:name="Grid Table 7 Colorful Accent 3" w:uiPriority="52"/>
+    <w:lsdException w:name="Grid Table 1 Light Accent 4" w:uiPriority="46"/>
+    <w:lsdException w:name="Grid Table 2 Accent 4" w:uiPriority="47"/>
+    <w:lsdException w:name="Grid Table 3 Accent 4" w:uiPriority="48"/>
+    <w:lsdException w:name="Grid Table 4 Accent 4" w:uiPriority="49"/>
+    <w:lsdException w:name="Grid Table 5 Dark Accent 4" w:uiPriority="50"/>
+    <w:lsdException w:name="Grid Table 6 Colorful Accent 4" w:uiPriority="51"/>
+    <w:lsdException w:name="Grid Table 7 Colorful Accent 4" w:uiPriority="52"/>
+    <w:lsdException w:name="Grid Table 1 Light Accent 5" w:uiPriority="46"/>
+    <w:lsdException w:name="Grid Table 2 Accent 5" w:uiPriority="47"/>
+    <w:lsdException w:name="Grid Table 3 Accent 5" w:uiPriority="48"/>
+    <w:lsdException w:name="Grid Table 4 Accent 5" w:uiPriority="49"/>
+    <w:lsdException w:name="Grid Table 5 Dark Accent 5" w:uiPriority="50"/>
+    <w:lsdException w:name="Grid Table 6 Colorful Accent 5" w:uiPriority="51"/>
+    <w:lsdException w:name="Grid Table 7 Colorful Accent 5" w:uiPriority="52"/>
+    <w:lsdException w:name="Grid Table 1 Light Accent 6" w:uiPriority="46"/>
+    <w:lsdException w:name="Grid Table 2 Accent 6" w:uiPriority="47"/>
+    <w:lsdException w:name="Grid Table 3 Accent 6" w:uiPriority="48"/>
+    <w:lsdException w:name="Grid Table 4 Accent 6" w:uiPriority="49"/>
+    <w:lsdException w:name="Grid Table 5 Dark Accent 6" w:uiPriority="50"/>
+    <w:lsdException w:name="Grid Table 6 Colorful Accent 6" w:uiPriority="51"/>
+    <w:lsdException w:name="Grid Table 7 Colorful Accent 6" w:uiPriority="52"/>
+    <w:lsdException w:name="List Table 1 Light" w:uiPriority="46"/>
+    <w:lsdException w:name="List Table 2" w:uiPriority="47"/>
+    <w:lsdException w:name="List Table 3" w:uiPriority="48"/>
+    <w:lsdException w:name="List Table 4" w:uiPriority="49"/>
+    <w:lsdException w:name="List Table 5 Dark" w:uiPriority="50"/>
+    <w:lsdException w:name="List Table 6 Colorful" w:uiPriority="51"/>
+    <w:lsdException w:name="List Table 7 Colorful" w:uiPriority="52"/>
+    <w:lsdException w:name="List Table 1 Light Accent 1" w:uiPriority="46"/>
+    <w:lsdException w:name="List Table 2 Accent 1" w:uiPriority="47"/>
+    <w:lsdException w:name="List Table 3 Accent 1" w:uiPriority="48"/>
+    <w:lsdException w:name="List Table 4 Accent 1" w:uiPriority="49"/>
+    <w:lsdException w:name="List Table 5 Dark Accent 1" w:uiPriority="50"/>
+    <w:lsdException w:name="List Table 6 Colorful Accent 1" w:uiPriority="51"/>
+    <w:lsdException w:name="List Table 7 Colorful Accent 1" w:uiPriority="52"/>
+    <w:lsdException w:name="List Table 1 Light Accent 2" w:uiPriority="46"/>
+    <w:lsdException w:name="List Table 2 Accent 2" w:uiPriority="47"/>
+    <w:lsdException w:name="List Table 3 Accent 2" w:uiPriority="48"/>
+    <w:lsdException w:name="List Table 4 Accent 2" w:uiPriority="49"/>
+    <w:lsdException w:name="List Table 5 Dark Accent 2" w:uiPriority="50"/>
+    <w:lsdException w:name="List Table 6 Colorful Accent 2" w:uiPriority="51"/>
+    <w:lsdException w:name="List Table 7 Colorful Accent 2" w:uiPriority="52"/>
+    <w:lsdException w:name="List Table 1 Light Accent 3" w:uiPriority="46"/>
+    <w:lsdException w:name="List Table 2 Accent 3" w:uiPriority="47"/>
+    <w:lsdException w:name="List Table 3 Accent 3" w:uiPriority="48"/>
+    <w:lsdException w:name="List Table 4 Accent 3" w:uiPriority="49"/>
+    <w:lsdException w:name="List Table 5 Dark Accent 3" w:uiPriority="50"/>
+    <w:lsdException w:name="List Table 6 Colorful Accent 3" w:uiPriority="51"/>
+    <w:lsdException w:name="List Table 7 Colorful Accent 3" w:uiPriority="52"/>
+    <w:lsdException w:name="List Table 1 Light Accent 4" w:uiPriority="46"/>
+    <w:lsdException w:name="List Table 2 Accent 4" w:uiPriority="47"/>
+    <w:lsdException w:name="List Table 3 Accent 4" w:uiPriority="48"/>
+    <w:lsdException w:name="List Table 4 Accent 4" w:uiPriority="49"/>
+    <w:lsdException w:name="List Table 5 Dark Accent 4" w:uiPriority="50"/>
+    <w:lsdException w:name="List Table 6 Colorful Accent 4" w:uiPriority="51"/>
+    <w:lsdException w:name="List Table 7 Colorful Accent 4" w:uiPriority="52"/>
+    <w:lsdException w:name="List Table 1 Light Accent 5" w:uiPriority="46"/>
+    <w:lsdException w:name="List Table 2 Accent 5" w:uiPriority="47"/>
+    <w:lsdException w:name="List Table 3 Accent 5" w:uiPriority="48"/>
+    <w:lsdException w:name="List Table 4 Accent 5" w:uiPriority="49"/>
+    <w:lsdException w:name="List Table 5 Dark Accent 5" w:uiPriority="50"/>
+    <w:lsdException w:name="List Table 6 Colorful Accent 5" w:uiPriority="51"/>
+    <w:lsdException w:name="List Table 7 Colorful Accent 5" w:uiPriority="52"/>
+    <w:lsdException w:name="List Table 1 Light Accent 6" w:uiPriority="46"/>
+    <w:lsdException w:name="List Table 2 Accent 6" w:uiPriority="47"/>
+    <w:lsdException w:name="List Table 3 Accent 6" w:uiPriority="48"/>
+    <w:lsdException w:name="List Table 4 Accent 6" w:uiPriority="49"/>
+    <w:lsdException w:name="List Table 5 Dark Accent 6" w:uiPriority="50"/>
+    <w:lsdException w:name="List Table 6 Colorful Accent 6" w:uiPriority="51"/>
+    <w:lsdException w:name="List Table 7 Colorful Accent 6" w:uiPriority="52"/>
   </w:latentStyles>
   <w:style w:type="paragraph" w:default="1" w:styleId="Normal">
     <w:name w:val="Normal"/>
@@ -1443,11 +1947,11 @@
       <w:spacing w:after="160" w:line="259" w:lineRule="auto"/>
     </w:pPr>
   </w:style>
-  <w:style w:type="paragraph" w:styleId="Heading2">
+  <w:style w:type="paragraph" w:styleId="Overskrift2">
     <w:name w:val="heading 2"/>
     <w:basedOn w:val="Normal"/>
     <w:next w:val="Normal"/>
-    <w:link w:val="Heading2Char"/>
+    <w:link w:val="Overskrift2Tegn"/>
     <w:uiPriority w:val="9"/>
     <w:unhideWhenUsed/>
     <w:qFormat/>
@@ -1465,18 +1969,17 @@
       <w:szCs w:val="26"/>
     </w:rPr>
   </w:style>
-  <w:style w:type="character" w:default="1" w:styleId="DefaultParagraphFont">
+  <w:style w:type="character" w:default="1" w:styleId="Standardskrifttypeiafsnit">
     <w:name w:val="Default Paragraph Font"/>
     <w:uiPriority w:val="1"/>
     <w:semiHidden/>
     <w:unhideWhenUsed/>
   </w:style>
-  <w:style w:type="table" w:default="1" w:styleId="TableNormal">
+  <w:style w:type="table" w:default="1" w:styleId="Tabel-Normal">
     <w:name w:val="Normal Table"/>
     <w:uiPriority w:val="99"/>
     <w:semiHidden/>
     <w:unhideWhenUsed/>
-    <w:qFormat/>
     <w:tblPr>
       <w:tblInd w:w="0" w:type="dxa"/>
       <w:tblCellMar>
@@ -1487,16 +1990,16 @@
       </w:tblCellMar>
     </w:tblPr>
   </w:style>
-  <w:style w:type="numbering" w:default="1" w:styleId="NoList">
+  <w:style w:type="numbering" w:default="1" w:styleId="Ingenoversigt">
     <w:name w:val="No List"/>
     <w:uiPriority w:val="99"/>
     <w:semiHidden/>
     <w:unhideWhenUsed/>
   </w:style>
-  <w:style w:type="character" w:customStyle="1" w:styleId="Heading2Char">
-    <w:name w:val="Heading 2 Char"/>
-    <w:basedOn w:val="DefaultParagraphFont"/>
-    <w:link w:val="Heading2"/>
+  <w:style w:type="character" w:customStyle="1" w:styleId="Overskrift2Tegn">
+    <w:name w:val="Overskrift 2 Tegn"/>
+    <w:basedOn w:val="Standardskrifttypeiafsnit"/>
+    <w:link w:val="Overskrift2"/>
     <w:uiPriority w:val="9"/>
     <w:rsid w:val="00A366F0"/>
     <w:rPr>
@@ -1506,7 +2009,7 @@
       <w:szCs w:val="26"/>
     </w:rPr>
   </w:style>
-  <w:style w:type="paragraph" w:styleId="ListParagraph">
+  <w:style w:type="paragraph" w:styleId="Listeafsnit">
     <w:name w:val="List Paragraph"/>
     <w:basedOn w:val="Normal"/>
     <w:uiPriority w:val="34"/>
@@ -1518,7 +2021,7 @@
       <w:contextualSpacing/>
     </w:pPr>
   </w:style>
-  <w:style w:type="paragraph" w:styleId="NoSpacing">
+  <w:style w:type="paragraph" w:styleId="Ingenafstand">
     <w:name w:val="No Spacing"/>
     <w:uiPriority w:val="1"/>
     <w:qFormat/>

</xml_diff>